<commit_message>
Add Zustandsprotokoll und Doku
Fehlerbehandlung mit Zustandsprotokoll und Grobkonzept der Dokumentation hinzugefügt.
</commit_message>
<xml_diff>
--- a/Dokumentation.docx
+++ b/Dokumentation.docx
@@ -168,46 +168,38 @@
         <w:tblLook w:val="04A0" w:firstRow="1" w:lastRow="0" w:firstColumn="1" w:lastColumn="0" w:noHBand="0" w:noVBand="1"/>
       </w:tblPr>
       <w:tblGrid>
-        <w:gridCol w:w="1994"/>
-        <w:gridCol w:w="3251"/>
-        <w:gridCol w:w="3827"/>
+        <w:gridCol w:w="2268"/>
+        <w:gridCol w:w="3021"/>
+        <w:gridCol w:w="3021"/>
       </w:tblGrid>
       <w:tr>
         <w:tc>
           <w:tcPr>
-            <w:tcW w:w="1994" w:type="dxa"/>
+            <w:tcW w:w="2268" w:type="dxa"/>
+            <w:shd w:val="clear" w:color="auto" w:fill="FFFFFF" w:themeFill="background1"/>
           </w:tcPr>
           <w:p>
             <w:pPr>
-              <w:spacing w:line="276" w:lineRule="auto"/>
+              <w:pStyle w:val="Default"/>
+              <w:spacing w:line="360" w:lineRule="auto"/>
               <w:jc w:val="right"/>
-              <w:rPr>
-                <w:szCs w:val="24"/>
-              </w:rPr>
             </w:pPr>
             <w:r>
-              <w:rPr>
-                <w:szCs w:val="24"/>
-              </w:rPr>
               <w:t>Projektbeteiligte:</w:t>
             </w:r>
           </w:p>
         </w:tc>
         <w:tc>
           <w:tcPr>
-            <w:tcW w:w="3251" w:type="dxa"/>
+            <w:tcW w:w="3021" w:type="dxa"/>
+            <w:shd w:val="clear" w:color="auto" w:fill="FFFFFF" w:themeFill="background1"/>
           </w:tcPr>
           <w:p>
             <w:pPr>
-              <w:spacing w:line="276" w:lineRule="auto"/>
-              <w:rPr>
-                <w:szCs w:val="24"/>
-              </w:rPr>
+              <w:pStyle w:val="Default"/>
+              <w:spacing w:line="360" w:lineRule="auto"/>
             </w:pPr>
             <w:r>
-              <w:rPr>
-                <w:szCs w:val="24"/>
-              </w:rPr>
               <w:t>Meike Berger</w:t>
             </w:r>
           </w:p>
@@ -227,170 +219,124 @@
           </w:p>
           <w:p>
             <w:pPr>
-              <w:spacing w:line="276" w:lineRule="auto"/>
-              <w:rPr>
-                <w:szCs w:val="24"/>
-              </w:rPr>
+              <w:pStyle w:val="Default"/>
+              <w:spacing w:line="360" w:lineRule="auto"/>
             </w:pPr>
             <w:r>
-              <w:rPr>
-                <w:szCs w:val="24"/>
-              </w:rPr>
               <w:t xml:space="preserve">Alexej </w:t>
             </w:r>
             <w:proofErr w:type="spellStart"/>
             <w:r>
-              <w:rPr>
-                <w:szCs w:val="24"/>
-              </w:rPr>
               <w:t>Mendler</w:t>
             </w:r>
             <w:proofErr w:type="spellEnd"/>
-            <w:r>
-              <w:rPr>
-                <w:szCs w:val="24"/>
-              </w:rPr>
-              <w:t xml:space="preserve">  </w:t>
-            </w:r>
           </w:p>
         </w:tc>
         <w:tc>
           <w:tcPr>
-            <w:tcW w:w="3827" w:type="dxa"/>
+            <w:tcW w:w="3021" w:type="dxa"/>
+            <w:shd w:val="clear" w:color="auto" w:fill="FFFFFF" w:themeFill="background1"/>
           </w:tcPr>
           <w:p>
             <w:pPr>
-              <w:spacing w:line="276" w:lineRule="auto"/>
-              <w:rPr>
-                <w:szCs w:val="24"/>
-              </w:rPr>
+              <w:pStyle w:val="Default"/>
+              <w:spacing w:line="360" w:lineRule="auto"/>
             </w:pPr>
+            <w:proofErr w:type="spellStart"/>
             <w:r>
-              <w:rPr>
-                <w:szCs w:val="24"/>
-              </w:rPr>
-              <w:t>0000000</w:t>
+              <w:t>Xxxxxx</w:t>
             </w:r>
+            <w:proofErr w:type="spellEnd"/>
           </w:p>
           <w:p>
             <w:pPr>
-              <w:spacing w:line="276" w:lineRule="auto"/>
-              <w:rPr>
-                <w:szCs w:val="24"/>
-              </w:rPr>
+              <w:pStyle w:val="Default"/>
+              <w:spacing w:line="360" w:lineRule="auto"/>
             </w:pPr>
             <w:r>
-              <w:rPr>
-                <w:szCs w:val="24"/>
-              </w:rPr>
               <w:t>6085431</w:t>
             </w:r>
           </w:p>
           <w:p>
             <w:pPr>
-              <w:spacing w:line="276" w:lineRule="auto"/>
-              <w:rPr>
-                <w:szCs w:val="24"/>
-              </w:rPr>
+              <w:pStyle w:val="Default"/>
+              <w:spacing w:line="360" w:lineRule="auto"/>
             </w:pPr>
             <w:r>
-              <w:rPr>
-                <w:szCs w:val="24"/>
-              </w:rPr>
               <w:t>7226480</w:t>
             </w:r>
           </w:p>
         </w:tc>
       </w:tr>
       <w:tr>
-        <w:trPr>
-          <w:gridAfter w:val="1"/>
-          <w:wAfter w:w="3827" w:type="dxa"/>
-        </w:trPr>
         <w:tc>
           <w:tcPr>
-            <w:tcW w:w="1994" w:type="dxa"/>
+            <w:tcW w:w="2268" w:type="dxa"/>
+            <w:shd w:val="clear" w:color="auto" w:fill="FFFFFF" w:themeFill="background1"/>
           </w:tcPr>
           <w:p>
             <w:pPr>
-              <w:spacing w:line="276" w:lineRule="auto"/>
+              <w:pStyle w:val="Default"/>
+              <w:spacing w:line="360" w:lineRule="auto"/>
               <w:jc w:val="right"/>
-              <w:rPr>
-                <w:szCs w:val="24"/>
-              </w:rPr>
             </w:pPr>
             <w:r>
-              <w:rPr>
-                <w:szCs w:val="24"/>
-              </w:rPr>
               <w:t>Projektbetreuer:</w:t>
             </w:r>
           </w:p>
         </w:tc>
         <w:tc>
           <w:tcPr>
-            <w:tcW w:w="3251" w:type="dxa"/>
+            <w:tcW w:w="3021" w:type="dxa"/>
+            <w:shd w:val="clear" w:color="auto" w:fill="FFFFFF" w:themeFill="background1"/>
           </w:tcPr>
           <w:p>
             <w:pPr>
-              <w:spacing w:line="276" w:lineRule="auto"/>
-              <w:rPr>
-                <w:szCs w:val="24"/>
-              </w:rPr>
+              <w:pStyle w:val="Default"/>
+              <w:spacing w:line="360" w:lineRule="auto"/>
             </w:pPr>
             <w:r>
-              <w:rPr>
-                <w:szCs w:val="24"/>
-              </w:rPr>
               <w:t xml:space="preserve">Prof. Dipl.-Inf. Till </w:t>
             </w:r>
             <w:proofErr w:type="spellStart"/>
             <w:r>
-              <w:rPr>
-                <w:szCs w:val="24"/>
-              </w:rPr>
               <w:t>Hänisch</w:t>
             </w:r>
             <w:proofErr w:type="spellEnd"/>
           </w:p>
           <w:p>
             <w:pPr>
-              <w:spacing w:line="276" w:lineRule="auto"/>
-              <w:rPr>
-                <w:szCs w:val="24"/>
-              </w:rPr>
+              <w:pStyle w:val="Default"/>
+              <w:spacing w:line="360" w:lineRule="auto"/>
             </w:pPr>
             <w:r>
-              <w:rPr>
-                <w:szCs w:val="24"/>
-              </w:rPr>
-              <w:t>Heiko</w:t>
-            </w:r>
-            <w:r>
-              <w:rPr>
-                <w:szCs w:val="24"/>
-              </w:rPr>
-              <w:t xml:space="preserve"> </w:t>
+              <w:t xml:space="preserve">Heiko </w:t>
             </w:r>
             <w:proofErr w:type="spellStart"/>
             <w:r>
-              <w:rPr>
-                <w:szCs w:val="24"/>
-              </w:rPr>
               <w:t>Hutschenreiter</w:t>
             </w:r>
             <w:proofErr w:type="spellEnd"/>
           </w:p>
         </w:tc>
+        <w:tc>
+          <w:tcPr>
+            <w:tcW w:w="3021" w:type="dxa"/>
+            <w:shd w:val="clear" w:color="auto" w:fill="FFFFFF" w:themeFill="background1"/>
+          </w:tcPr>
+          <w:p>
+            <w:pPr>
+              <w:pStyle w:val="Default"/>
+              <w:spacing w:line="360" w:lineRule="auto"/>
+            </w:pPr>
+          </w:p>
+        </w:tc>
       </w:tr>
       <w:tr>
-        <w:trPr>
-          <w:gridAfter w:val="1"/>
-          <w:wAfter w:w="3827" w:type="dxa"/>
-        </w:trPr>
         <w:tc>
           <w:tcPr>
-            <w:tcW w:w="1994" w:type="dxa"/>
+            <w:tcW w:w="2268" w:type="dxa"/>
+            <w:shd w:val="clear" w:color="auto" w:fill="FFFFFF" w:themeFill="background1"/>
           </w:tcPr>
           <w:p>
             <w:pPr>
@@ -455,7 +401,8 @@
         </w:tc>
         <w:tc>
           <w:tcPr>
-            <w:tcW w:w="3251" w:type="dxa"/>
+            <w:tcW w:w="3021" w:type="dxa"/>
+            <w:shd w:val="clear" w:color="auto" w:fill="FFFFFF" w:themeFill="background1"/>
           </w:tcPr>
           <w:p>
             <w:pPr>
@@ -514,15 +461,25 @@
             </w:r>
           </w:p>
         </w:tc>
+        <w:tc>
+          <w:tcPr>
+            <w:tcW w:w="3021" w:type="dxa"/>
+            <w:shd w:val="clear" w:color="auto" w:fill="FFFFFF" w:themeFill="background1"/>
+          </w:tcPr>
+          <w:p>
+            <w:pPr>
+              <w:pStyle w:val="Default"/>
+              <w:spacing w:line="360" w:lineRule="auto"/>
+            </w:pPr>
+          </w:p>
+        </w:tc>
       </w:tr>
     </w:tbl>
     <w:p>
       <w:pPr>
-        <w:spacing w:after="160" w:line="259" w:lineRule="auto"/>
-      </w:pPr>
-      <w:r>
-        <w:br w:type="page"/>
-      </w:r>
+        <w:pStyle w:val="Default"/>
+        <w:spacing w:line="360" w:lineRule="auto"/>
+      </w:pPr>
     </w:p>
     <w:p>
       <w:pPr>
@@ -596,37 +553,608 @@
       <w:r>
         <w:t>auswahl</w:t>
       </w:r>
-    </w:p>
-    <w:p>
-      <w:pPr>
-        <w:spacing w:after="160" w:line="259" w:lineRule="auto"/>
-      </w:pPr>
-      <w:r>
-        <w:br w:type="page"/>
-      </w:r>
-    </w:p>
-    <w:p>
+      <w:r>
+        <w:t xml:space="preserve"> und Grobkonzept</w:t>
+      </w:r>
+    </w:p>
+    <w:p>
+      <w:pPr>
+        <w:pStyle w:val="berschrift2"/>
+        <w:numPr>
+          <w:ilvl w:val="1"/>
+          <w:numId w:val="6"/>
+        </w:numPr>
+      </w:pPr>
+      <w:r>
+        <w:t>Grobkonzept</w:t>
+      </w:r>
+    </w:p>
+    <w:p>
+      <w:r>
+        <w:rPr>
+          <w:noProof/>
+        </w:rPr>
+        <w:drawing>
+          <wp:inline distT="0" distB="0" distL="0" distR="0">
+            <wp:extent cx="4867275" cy="3724275"/>
+            <wp:effectExtent l="0" t="0" r="9525" b="9525"/>
+            <wp:docPr id="1" name="Grafik 1"/>
+            <wp:cNvGraphicFramePr>
+              <a:graphicFrameLocks xmlns:a="http://schemas.openxmlformats.org/drawingml/2006/main" noChangeAspect="1"/>
+            </wp:cNvGraphicFramePr>
+            <a:graphic xmlns:a="http://schemas.openxmlformats.org/drawingml/2006/main">
+              <a:graphicData uri="http://schemas.openxmlformats.org/drawingml/2006/picture">
+                <pic:pic xmlns:pic="http://schemas.openxmlformats.org/drawingml/2006/picture">
+                  <pic:nvPicPr>
+                    <pic:cNvPr id="1" name="Grobkonzept.png"/>
+                    <pic:cNvPicPr/>
+                  </pic:nvPicPr>
+                  <pic:blipFill>
+                    <a:blip r:embed="rId5">
+                      <a:extLst>
+                        <a:ext uri="{28A0092B-C50C-407E-A947-70E740481C1C}">
+                          <a14:useLocalDpi xmlns:a14="http://schemas.microsoft.com/office/drawing/2010/main" val="0"/>
+                        </a:ext>
+                      </a:extLst>
+                    </a:blip>
+                    <a:stretch>
+                      <a:fillRect/>
+                    </a:stretch>
+                  </pic:blipFill>
+                  <pic:spPr>
+                    <a:xfrm>
+                      <a:off x="0" y="0"/>
+                      <a:ext cx="4867275" cy="3724275"/>
+                    </a:xfrm>
+                    <a:prstGeom prst="rect">
+                      <a:avLst/>
+                    </a:prstGeom>
+                  </pic:spPr>
+                </pic:pic>
+              </a:graphicData>
+            </a:graphic>
+          </wp:inline>
+        </w:drawing>
+      </w:r>
+    </w:p>
+    <w:p>
+      <w:pPr>
+        <w:spacing w:line="360" w:lineRule="auto"/>
+      </w:pPr>
+      <w:r>
+        <w:t>Der Tablettenautomat hat 5 I/Os, die an den LoPy4 via binärer Schnittstelle gesendet werden können. Die 5 I/Os sind:</w:t>
+      </w:r>
+    </w:p>
+    <w:p>
+      <w:pPr>
+        <w:pStyle w:val="Listenabsatz"/>
+        <w:numPr>
+          <w:ilvl w:val="0"/>
+          <w:numId w:val="8"/>
+        </w:numPr>
+        <w:spacing w:line="360" w:lineRule="auto"/>
+      </w:pPr>
+      <w:r>
+        <w:t>Gabellichtschranke</w:t>
+      </w:r>
+    </w:p>
+    <w:p>
+      <w:pPr>
+        <w:pStyle w:val="Listenabsatz"/>
+        <w:numPr>
+          <w:ilvl w:val="0"/>
+          <w:numId w:val="8"/>
+        </w:numPr>
+        <w:spacing w:line="360" w:lineRule="auto"/>
+      </w:pPr>
+      <w:r>
+        <w:t>Summer</w:t>
+      </w:r>
+    </w:p>
+    <w:p>
+      <w:pPr>
+        <w:pStyle w:val="Listenabsatz"/>
+        <w:numPr>
+          <w:ilvl w:val="0"/>
+          <w:numId w:val="8"/>
+        </w:numPr>
+        <w:spacing w:line="360" w:lineRule="auto"/>
+      </w:pPr>
+      <w:r>
+        <w:t>Präsenztaste</w:t>
+      </w:r>
+    </w:p>
+    <w:p>
+      <w:pPr>
+        <w:pStyle w:val="Listenabsatz"/>
+        <w:numPr>
+          <w:ilvl w:val="0"/>
+          <w:numId w:val="8"/>
+        </w:numPr>
+        <w:spacing w:line="360" w:lineRule="auto"/>
+      </w:pPr>
+      <w:r>
+        <w:t>LED Präsenztaste</w:t>
+      </w:r>
+    </w:p>
+    <w:p>
+      <w:pPr>
+        <w:pStyle w:val="Listenabsatz"/>
+        <w:numPr>
+          <w:ilvl w:val="0"/>
+          <w:numId w:val="8"/>
+        </w:numPr>
+        <w:spacing w:line="360" w:lineRule="auto"/>
+      </w:pPr>
+      <w:r>
+        <w:t>Gehäuse geöffnet</w:t>
+      </w:r>
+    </w:p>
+    <w:p>
+      <w:pPr>
+        <w:spacing w:line="360" w:lineRule="auto"/>
+      </w:pPr>
+      <w:r>
+        <w:t xml:space="preserve">Die empfangenen Signale werden auf dem LoPy4 gespeichert und erhalten bei Eingang einen </w:t>
+      </w:r>
       <w:proofErr w:type="spellStart"/>
       <w:r>
+        <w:t>TimeStamp</w:t>
+      </w:r>
+      <w:proofErr w:type="spellEnd"/>
+      <w:r>
+        <w:t xml:space="preserve">. Da die Uhrzeit des Tablettenautomaten nicht als binärer I/O abrufbar ist, wird der </w:t>
+      </w:r>
+      <w:proofErr w:type="spellStart"/>
+      <w:r>
+        <w:t>TimeStamp</w:t>
+      </w:r>
+      <w:proofErr w:type="spellEnd"/>
+      <w:r>
+        <w:t xml:space="preserve"> vom LoPy4 gesetzt. Dazu benötigt dieser ein sogenanntes RTC-Modul, eine Real Time </w:t>
+      </w:r>
+      <w:proofErr w:type="spellStart"/>
+      <w:r>
+        <w:t>Clock</w:t>
+      </w:r>
+      <w:proofErr w:type="spellEnd"/>
+      <w:r>
+        <w:t xml:space="preserve">. </w:t>
+      </w:r>
+    </w:p>
+    <w:p>
+      <w:pPr>
+        <w:spacing w:line="360" w:lineRule="auto"/>
+      </w:pPr>
+      <w:r>
+        <w:t xml:space="preserve">Die auf dem LoPy4 gesammelten Daten werden einmal täglich via </w:t>
+      </w:r>
+      <w:proofErr w:type="spellStart"/>
+      <w:r>
+        <w:t>LoRaWAN</w:t>
+      </w:r>
+      <w:proofErr w:type="spellEnd"/>
+      <w:r>
+        <w:t xml:space="preserve"> an das sogenannte TTN – The Things Network – geschickt. Der Webserver ruft die Daten vom TTN ab. Diese werden in einer Datenbank gespeichert und können vom Benutzer über eine GUI abgefragt werden.</w:t>
+      </w:r>
+    </w:p>
+    <w:p>
+      <w:pPr>
+        <w:spacing w:line="360" w:lineRule="auto"/>
+      </w:pPr>
+      <w:r>
+        <w:rPr>
+          <w:highlight w:val="yellow"/>
+        </w:rPr>
         <w:lastRenderedPageBreak/>
-        <w:t>Anwendungbeschreibung</w:t>
+        <w:t>Datenbank</w:t>
+      </w:r>
+      <w:r>
+        <w:rPr>
+          <w:highlight w:val="yellow"/>
+        </w:rPr>
+        <w:t>: noch unklar. SQL oder Dokumentenbasiert mit Docker.</w:t>
+      </w:r>
+    </w:p>
+    <w:p>
+      <w:pPr>
+        <w:spacing w:line="360" w:lineRule="auto"/>
+      </w:pPr>
+      <w:r>
+        <w:rPr>
+          <w:highlight w:val="yellow"/>
+        </w:rPr>
+        <w:t>GUI</w:t>
+      </w:r>
+      <w:r>
+        <w:rPr>
+          <w:highlight w:val="yellow"/>
+        </w:rPr>
+        <w:t>: einfache</w:t>
+      </w:r>
+      <w:r>
+        <w:rPr>
+          <w:highlight w:val="yellow"/>
+        </w:rPr>
+        <w:t xml:space="preserve"> http</w:t>
+      </w:r>
+      <w:r>
+        <w:rPr>
+          <w:highlight w:val="yellow"/>
+        </w:rPr>
+        <w:t>-basierte Darstellung oder Wordpress etc.</w:t>
+      </w:r>
+    </w:p>
+    <w:p>
+      <w:pPr>
+        <w:pStyle w:val="berschrift2"/>
+        <w:numPr>
+          <w:ilvl w:val="1"/>
+          <w:numId w:val="6"/>
+        </w:numPr>
+      </w:pPr>
+      <w:r>
+        <w:t>Fehlerbehandlung</w:t>
+      </w:r>
+    </w:p>
+    <w:p>
+      <w:pPr>
+        <w:spacing w:line="360" w:lineRule="auto"/>
+        <w:rPr>
+          <w:szCs w:val="24"/>
+        </w:rPr>
+      </w:pPr>
+      <w:r>
+        <w:rPr>
+          <w:szCs w:val="24"/>
+        </w:rPr>
+        <w:t xml:space="preserve">Es gibt einige Fehler, die während dem Übertragen der Daten passieren können. Um diese Fehler möglichst abfangen zu können, muss eine Fehlerbehandlung stattfinden. </w:t>
+      </w:r>
+    </w:p>
+    <w:p>
+      <w:pPr>
+        <w:spacing w:line="360" w:lineRule="auto"/>
+        <w:rPr>
+          <w:szCs w:val="24"/>
+        </w:rPr>
+      </w:pPr>
+      <w:r>
+        <w:rPr>
+          <w:szCs w:val="24"/>
+        </w:rPr>
+        <w:t xml:space="preserve">Ein Problem kann sein, dass das Gerät nicht erreichbar ist und somit keine Daten an das TTN schicken </w:t>
+      </w:r>
+      <w:proofErr w:type="gramStart"/>
+      <w:r>
+        <w:rPr>
+          <w:szCs w:val="24"/>
+        </w:rPr>
+        <w:t>kann</w:t>
+      </w:r>
+      <w:proofErr w:type="gramEnd"/>
+      <w:r>
+        <w:rPr>
+          <w:szCs w:val="24"/>
+        </w:rPr>
+        <w:t xml:space="preserve"> oder die Datenübertragung fehlerhaft war.</w:t>
+      </w:r>
+    </w:p>
+    <w:p>
+      <w:pPr>
+        <w:spacing w:line="360" w:lineRule="auto"/>
+        <w:rPr>
+          <w:szCs w:val="24"/>
+        </w:rPr>
+      </w:pPr>
+      <w:r>
+        <w:rPr>
+          <w:szCs w:val="24"/>
+        </w:rPr>
+        <w:t xml:space="preserve">Da der </w:t>
+      </w:r>
+      <w:proofErr w:type="spellStart"/>
+      <w:r>
+        <w:rPr>
+          <w:szCs w:val="24"/>
+        </w:rPr>
+        <w:t>LoPy</w:t>
       </w:r>
       <w:proofErr w:type="spellEnd"/>
-    </w:p>
-    <w:p>
-      <w:r>
-        <w:t>Lösungsbeschreibung</w:t>
-      </w:r>
-    </w:p>
-    <w:p>
-      <w:r>
-        <w:t>Umsetzungsbeschreibung</w:t>
+      <w:r>
+        <w:rPr>
+          <w:szCs w:val="24"/>
+        </w:rPr>
+        <w:t xml:space="preserve"> Daten speichern kann, soll bei der Fehlerbehandlung der </w:t>
+      </w:r>
+      <w:proofErr w:type="spellStart"/>
+      <w:r>
+        <w:rPr>
+          <w:szCs w:val="24"/>
+        </w:rPr>
+        <w:t>Timestamp</w:t>
+      </w:r>
+      <w:proofErr w:type="spellEnd"/>
+      <w:r>
+        <w:rPr>
+          <w:szCs w:val="24"/>
+        </w:rPr>
+        <w:t xml:space="preserve"> und der Status eine gewisse Zeit (ca. 7 Tage) gespeichert werden. Bei der nächsten Übertragung werden die im Speicher erfassten Daten über das TTN auf den Server weitergeleitet. Dieser stellt wiederum eine SQL-Abfrage an die Datenbank und gleicht ab, ob der </w:t>
+      </w:r>
+      <w:proofErr w:type="spellStart"/>
+      <w:r>
+        <w:rPr>
+          <w:szCs w:val="24"/>
+        </w:rPr>
+        <w:t>Timestamp</w:t>
+      </w:r>
+      <w:proofErr w:type="spellEnd"/>
+      <w:r>
+        <w:rPr>
+          <w:szCs w:val="24"/>
+        </w:rPr>
+        <w:t xml:space="preserve"> schon erfasst ist</w:t>
+      </w:r>
+      <w:r>
+        <w:rPr>
+          <w:szCs w:val="24"/>
+        </w:rPr>
+        <w:t xml:space="preserve"> und gegebenenfalls übereinstimmt</w:t>
+      </w:r>
+      <w:r>
+        <w:rPr>
+          <w:szCs w:val="24"/>
+        </w:rPr>
+        <w:t xml:space="preserve">. </w:t>
+      </w:r>
+    </w:p>
+    <w:p>
+      <w:pPr>
+        <w:spacing w:line="360" w:lineRule="auto"/>
+        <w:rPr>
+          <w:szCs w:val="24"/>
+        </w:rPr>
+      </w:pPr>
+      <w:r>
+        <w:rPr>
+          <w:szCs w:val="24"/>
+        </w:rPr>
+        <w:t xml:space="preserve">Bei fehlerhaften Daten soll bei einer Abfrage der Datensatz eingefügt werden. Ansonsten </w:t>
+      </w:r>
+      <w:r>
+        <w:rPr>
+          <w:szCs w:val="24"/>
+        </w:rPr>
+        <w:t>wird eine Rückmeldung</w:t>
+      </w:r>
+      <w:r>
+        <w:rPr>
+          <w:szCs w:val="24"/>
+        </w:rPr>
+        <w:t xml:space="preserve"> an den </w:t>
+      </w:r>
+      <w:proofErr w:type="spellStart"/>
+      <w:r>
+        <w:rPr>
+          <w:szCs w:val="24"/>
+        </w:rPr>
+        <w:t>LoPy</w:t>
+      </w:r>
+      <w:proofErr w:type="spellEnd"/>
+      <w:r>
+        <w:rPr>
+          <w:szCs w:val="24"/>
+        </w:rPr>
+        <w:t xml:space="preserve"> geschickt, dass der Datensatz schon vorhanden ist. </w:t>
+      </w:r>
+      <w:r>
+        <w:rPr>
+          <w:szCs w:val="24"/>
+        </w:rPr>
+        <w:t>Danach</w:t>
+      </w:r>
+      <w:r>
+        <w:rPr>
+          <w:szCs w:val="24"/>
+        </w:rPr>
+        <w:t xml:space="preserve"> soll der Datensatz im </w:t>
+      </w:r>
+      <w:proofErr w:type="spellStart"/>
+      <w:r>
+        <w:rPr>
+          <w:szCs w:val="24"/>
+        </w:rPr>
+        <w:t>LoPy</w:t>
+      </w:r>
+      <w:proofErr w:type="spellEnd"/>
+      <w:r>
+        <w:rPr>
+          <w:szCs w:val="24"/>
+        </w:rPr>
+        <w:t xml:space="preserve"> gelöscht werden.</w:t>
+      </w:r>
+    </w:p>
+    <w:p>
+      <w:pPr>
+        <w:spacing w:line="360" w:lineRule="auto"/>
+        <w:rPr>
+          <w:szCs w:val="24"/>
+        </w:rPr>
+      </w:pPr>
+      <w:r>
+        <w:rPr>
+          <w:szCs w:val="24"/>
+        </w:rPr>
+        <w:t xml:space="preserve">Um Verbindungsprobleme auf dem </w:t>
+      </w:r>
+      <w:proofErr w:type="spellStart"/>
+      <w:r>
+        <w:rPr>
+          <w:szCs w:val="24"/>
+        </w:rPr>
+        <w:t>LoPy</w:t>
+      </w:r>
+      <w:proofErr w:type="spellEnd"/>
+      <w:r>
+        <w:rPr>
+          <w:szCs w:val="24"/>
+        </w:rPr>
+        <w:t xml:space="preserve"> direkt zu erkennen, wird die auf dem </w:t>
+      </w:r>
+      <w:proofErr w:type="spellStart"/>
+      <w:r>
+        <w:rPr>
+          <w:szCs w:val="24"/>
+        </w:rPr>
+        <w:t>LoPy</w:t>
+      </w:r>
+      <w:proofErr w:type="spellEnd"/>
+      <w:r>
+        <w:rPr>
+          <w:szCs w:val="24"/>
+        </w:rPr>
+        <w:t xml:space="preserve"> vorhandene LED in folgende Zustände unterteilt:</w:t>
+      </w:r>
+    </w:p>
+    <w:p>
+      <w:pPr>
+        <w:spacing w:line="360" w:lineRule="auto"/>
+        <w:rPr>
+          <w:szCs w:val="24"/>
+        </w:rPr>
+      </w:pPr>
+      <w:r>
+        <w:rPr>
+          <w:noProof/>
+          <w:szCs w:val="24"/>
+        </w:rPr>
+        <w:drawing>
+          <wp:inline distT="0" distB="0" distL="0" distR="0">
+            <wp:extent cx="5760720" cy="3392170"/>
+            <wp:effectExtent l="0" t="0" r="0" b="0"/>
+            <wp:docPr id="2" name="Grafik 2"/>
+            <wp:cNvGraphicFramePr>
+              <a:graphicFrameLocks xmlns:a="http://schemas.openxmlformats.org/drawingml/2006/main" noChangeAspect="1"/>
+            </wp:cNvGraphicFramePr>
+            <a:graphic xmlns:a="http://schemas.openxmlformats.org/drawingml/2006/main">
+              <a:graphicData uri="http://schemas.openxmlformats.org/drawingml/2006/picture">
+                <pic:pic xmlns:pic="http://schemas.openxmlformats.org/drawingml/2006/picture">
+                  <pic:nvPicPr>
+                    <pic:cNvPr id="2" name="Zustandsprotokoll.PNG"/>
+                    <pic:cNvPicPr/>
+                  </pic:nvPicPr>
+                  <pic:blipFill>
+                    <a:blip r:embed="rId6" cstate="print">
+                      <a:extLst>
+                        <a:ext uri="{28A0092B-C50C-407E-A947-70E740481C1C}">
+                          <a14:useLocalDpi xmlns:a14="http://schemas.microsoft.com/office/drawing/2010/main" val="0"/>
+                        </a:ext>
+                      </a:extLst>
+                    </a:blip>
+                    <a:stretch>
+                      <a:fillRect/>
+                    </a:stretch>
+                  </pic:blipFill>
+                  <pic:spPr>
+                    <a:xfrm>
+                      <a:off x="0" y="0"/>
+                      <a:ext cx="5760720" cy="3392170"/>
+                    </a:xfrm>
+                    <a:prstGeom prst="rect">
+                      <a:avLst/>
+                    </a:prstGeom>
+                  </pic:spPr>
+                </pic:pic>
+              </a:graphicData>
+            </a:graphic>
+          </wp:inline>
+        </w:drawing>
+      </w:r>
+    </w:p>
+    <w:p/>
+    <w:p>
+      <w:r>
+        <w:lastRenderedPageBreak/>
+        <w:t>Rot:</w:t>
+      </w:r>
+      <w:r>
+        <w:tab/>
+      </w:r>
+      <w:proofErr w:type="spellStart"/>
+      <w:r>
+        <w:t>LoPy</w:t>
+      </w:r>
+      <w:proofErr w:type="spellEnd"/>
+      <w:r>
+        <w:t xml:space="preserve"> hat keine Verbindung zum TTN</w:t>
+      </w:r>
+    </w:p>
+    <w:p>
+      <w:r>
+        <w:t>Grün:</w:t>
+      </w:r>
+      <w:r>
+        <w:tab/>
+      </w:r>
+      <w:proofErr w:type="spellStart"/>
+      <w:r>
+        <w:t>LoPy</w:t>
+      </w:r>
+      <w:proofErr w:type="spellEnd"/>
+      <w:r>
+        <w:t xml:space="preserve"> hat eine bestehende Verbindung zum TTN</w:t>
+      </w:r>
+    </w:p>
+    <w:p>
+      <w:r>
+        <w:t>Blau:</w:t>
+      </w:r>
+      <w:r>
+        <w:tab/>
+      </w:r>
+      <w:proofErr w:type="spellStart"/>
+      <w:r>
+        <w:t>LoPy</w:t>
+      </w:r>
+      <w:proofErr w:type="spellEnd"/>
+      <w:r>
+        <w:t xml:space="preserve"> schickt oder empfängt Daten vom TTN</w:t>
       </w:r>
     </w:p>
     <w:p>
       <w:bookmarkStart w:id="0" w:name="_GoBack"/>
       <w:bookmarkEnd w:id="0"/>
     </w:p>
+    <w:p>
+      <w:pPr>
+        <w:spacing w:after="160" w:line="259" w:lineRule="auto"/>
+      </w:pPr>
+      <w:r>
+        <w:br w:type="page"/>
+      </w:r>
+    </w:p>
+    <w:p>
+      <w:r>
+        <w:lastRenderedPageBreak/>
+        <w:t>Anwendung</w:t>
+      </w:r>
+      <w:r>
+        <w:t>s</w:t>
+      </w:r>
+      <w:r>
+        <w:t>beschreibung</w:t>
+      </w:r>
+    </w:p>
+    <w:p>
+      <w:r>
+        <w:t>Lösungsbeschreibung</w:t>
+      </w:r>
+    </w:p>
+    <w:p>
+      <w:r>
+        <w:t>Umsetzungsbeschreibung</w:t>
+      </w:r>
+    </w:p>
+    <w:p/>
     <w:sectPr>
       <w:pgSz w:w="11906" w:h="16838"/>
       <w:pgMar w:top="1417" w:right="1417" w:bottom="1134" w:left="1417" w:header="708" w:footer="708" w:gutter="0"/>
@@ -641,91 +1169,123 @@
 <w:numbering xmlns:wpc="http://schemas.microsoft.com/office/word/2010/wordprocessingCanvas" xmlns:mc="http://schemas.openxmlformats.org/markup-compatibility/2006" xmlns:o="urn:schemas-microsoft-com:office:office" xmlns:r="http://schemas.openxmlformats.org/officeDocument/2006/relationships" xmlns:m="http://schemas.openxmlformats.org/officeDocument/2006/math" xmlns:v="urn:schemas-microsoft-com:vml" xmlns:wp14="http://schemas.microsoft.com/office/word/2010/wordprocessingDrawing" xmlns:wp="http://schemas.openxmlformats.org/drawingml/2006/wordprocessingDrawing" xmlns:w10="urn:schemas-microsoft-com:office:word" xmlns:w="http://schemas.openxmlformats.org/wordprocessingml/2006/main" xmlns:w14="http://schemas.microsoft.com/office/word/2010/wordml" xmlns:w15="http://schemas.microsoft.com/office/word/2012/wordml" xmlns:wpg="http://schemas.microsoft.com/office/word/2010/wordprocessingGroup" xmlns:wpi="http://schemas.microsoft.com/office/word/2010/wordprocessingInk" xmlns:wne="http://schemas.microsoft.com/office/word/2006/wordml" xmlns:wps="http://schemas.microsoft.com/office/word/2010/wordprocessingShape" mc:Ignorable="w14 w15 wp14">
   <w:abstractNum w:abstractNumId="0" w15:restartNumberingAfterBreak="0">
     <w:nsid w:val="10942299"/>
-    <w:multiLevelType w:val="hybridMultilevel"/>
-    <w:tmpl w:val="C1428FD0"/>
-    <w:lvl w:ilvl="0" w:tplc="AE52FE20">
+    <w:multiLevelType w:val="multilevel"/>
+    <w:tmpl w:val="2EF0240A"/>
+    <w:lvl w:ilvl="0">
       <w:start w:val="1"/>
       <w:numFmt w:val="decimal"/>
       <w:lvlText w:val="%1"/>
       <w:lvlJc w:val="left"/>
       <w:pPr>
-        <w:ind w:left="720" w:hanging="360"/>
+        <w:ind w:left="360" w:hanging="360"/>
       </w:pPr>
       <w:rPr>
         <w:rFonts w:hint="default"/>
       </w:rPr>
     </w:lvl>
-    <w:lvl w:ilvl="1" w:tplc="04070019" w:tentative="1">
-      <w:start w:val="1"/>
-      <w:numFmt w:val="lowerLetter"/>
-      <w:lvlText w:val="%2."/>
-      <w:lvlJc w:val="left"/>
-      <w:pPr>
-        <w:ind w:left="1440" w:hanging="360"/>
-      </w:pPr>
-    </w:lvl>
-    <w:lvl w:ilvl="2" w:tplc="0407001B" w:tentative="1">
-      <w:start w:val="1"/>
-      <w:numFmt w:val="lowerRoman"/>
-      <w:lvlText w:val="%3."/>
-      <w:lvlJc w:val="right"/>
-      <w:pPr>
-        <w:ind w:left="2160" w:hanging="180"/>
-      </w:pPr>
-    </w:lvl>
-    <w:lvl w:ilvl="3" w:tplc="0407000F" w:tentative="1">
-      <w:start w:val="1"/>
-      <w:numFmt w:val="decimal"/>
-      <w:lvlText w:val="%4."/>
-      <w:lvlJc w:val="left"/>
-      <w:pPr>
-        <w:ind w:left="2880" w:hanging="360"/>
-      </w:pPr>
-    </w:lvl>
-    <w:lvl w:ilvl="4" w:tplc="04070019" w:tentative="1">
-      <w:start w:val="1"/>
-      <w:numFmt w:val="lowerLetter"/>
-      <w:lvlText w:val="%5."/>
-      <w:lvlJc w:val="left"/>
-      <w:pPr>
-        <w:ind w:left="3600" w:hanging="360"/>
-      </w:pPr>
-    </w:lvl>
-    <w:lvl w:ilvl="5" w:tplc="0407001B" w:tentative="1">
-      <w:start w:val="1"/>
-      <w:numFmt w:val="lowerRoman"/>
-      <w:lvlText w:val="%6."/>
-      <w:lvlJc w:val="right"/>
-      <w:pPr>
-        <w:ind w:left="4320" w:hanging="180"/>
-      </w:pPr>
-    </w:lvl>
-    <w:lvl w:ilvl="6" w:tplc="0407000F" w:tentative="1">
-      <w:start w:val="1"/>
-      <w:numFmt w:val="decimal"/>
-      <w:lvlText w:val="%7."/>
-      <w:lvlJc w:val="left"/>
-      <w:pPr>
-        <w:ind w:left="5040" w:hanging="360"/>
-      </w:pPr>
-    </w:lvl>
-    <w:lvl w:ilvl="7" w:tplc="04070019" w:tentative="1">
-      <w:start w:val="1"/>
-      <w:numFmt w:val="lowerLetter"/>
-      <w:lvlText w:val="%8."/>
-      <w:lvlJc w:val="left"/>
-      <w:pPr>
-        <w:ind w:left="5760" w:hanging="360"/>
-      </w:pPr>
-    </w:lvl>
-    <w:lvl w:ilvl="8" w:tplc="0407001B" w:tentative="1">
-      <w:start w:val="1"/>
-      <w:numFmt w:val="lowerRoman"/>
-      <w:lvlText w:val="%9."/>
-      <w:lvlJc w:val="right"/>
-      <w:pPr>
-        <w:ind w:left="6480" w:hanging="180"/>
-      </w:pPr>
+    <w:lvl w:ilvl="1">
+      <w:start w:val="1"/>
+      <w:numFmt w:val="decimal"/>
+      <w:isLgl/>
+      <w:lvlText w:val="%1.%2"/>
+      <w:lvlJc w:val="left"/>
+      <w:pPr>
+        <w:ind w:left="383" w:hanging="383"/>
+      </w:pPr>
+      <w:rPr>
+        <w:rFonts w:hint="default"/>
+      </w:rPr>
+    </w:lvl>
+    <w:lvl w:ilvl="2">
+      <w:start w:val="1"/>
+      <w:numFmt w:val="decimal"/>
+      <w:isLgl/>
+      <w:lvlText w:val="%1.%2.%3"/>
+      <w:lvlJc w:val="left"/>
+      <w:pPr>
+        <w:ind w:left="1080" w:hanging="720"/>
+      </w:pPr>
+      <w:rPr>
+        <w:rFonts w:hint="default"/>
+      </w:rPr>
+    </w:lvl>
+    <w:lvl w:ilvl="3">
+      <w:start w:val="1"/>
+      <w:numFmt w:val="decimal"/>
+      <w:isLgl/>
+      <w:lvlText w:val="%1.%2.%3.%4"/>
+      <w:lvlJc w:val="left"/>
+      <w:pPr>
+        <w:ind w:left="1080" w:hanging="720"/>
+      </w:pPr>
+      <w:rPr>
+        <w:rFonts w:hint="default"/>
+      </w:rPr>
+    </w:lvl>
+    <w:lvl w:ilvl="4">
+      <w:start w:val="1"/>
+      <w:numFmt w:val="decimal"/>
+      <w:isLgl/>
+      <w:lvlText w:val="%1.%2.%3.%4.%5"/>
+      <w:lvlJc w:val="left"/>
+      <w:pPr>
+        <w:ind w:left="1440" w:hanging="1080"/>
+      </w:pPr>
+      <w:rPr>
+        <w:rFonts w:hint="default"/>
+      </w:rPr>
+    </w:lvl>
+    <w:lvl w:ilvl="5">
+      <w:start w:val="1"/>
+      <w:numFmt w:val="decimal"/>
+      <w:isLgl/>
+      <w:lvlText w:val="%1.%2.%3.%4.%5.%6"/>
+      <w:lvlJc w:val="left"/>
+      <w:pPr>
+        <w:ind w:left="1800" w:hanging="1440"/>
+      </w:pPr>
+      <w:rPr>
+        <w:rFonts w:hint="default"/>
+      </w:rPr>
+    </w:lvl>
+    <w:lvl w:ilvl="6">
+      <w:start w:val="1"/>
+      <w:numFmt w:val="decimal"/>
+      <w:isLgl/>
+      <w:lvlText w:val="%1.%2.%3.%4.%5.%6.%7"/>
+      <w:lvlJc w:val="left"/>
+      <w:pPr>
+        <w:ind w:left="1800" w:hanging="1440"/>
+      </w:pPr>
+      <w:rPr>
+        <w:rFonts w:hint="default"/>
+      </w:rPr>
+    </w:lvl>
+    <w:lvl w:ilvl="7">
+      <w:start w:val="1"/>
+      <w:numFmt w:val="decimal"/>
+      <w:isLgl/>
+      <w:lvlText w:val="%1.%2.%3.%4.%5.%6.%7.%8"/>
+      <w:lvlJc w:val="left"/>
+      <w:pPr>
+        <w:ind w:left="2160" w:hanging="1800"/>
+      </w:pPr>
+      <w:rPr>
+        <w:rFonts w:hint="default"/>
+      </w:rPr>
+    </w:lvl>
+    <w:lvl w:ilvl="8">
+      <w:start w:val="1"/>
+      <w:numFmt w:val="decimal"/>
+      <w:isLgl/>
+      <w:lvlText w:val="%1.%2.%3.%4.%5.%6.%7.%8.%9"/>
+      <w:lvlJc w:val="left"/>
+      <w:pPr>
+        <w:ind w:left="2160" w:hanging="1800"/>
+      </w:pPr>
+      <w:rPr>
+        <w:rFonts w:hint="default"/>
+      </w:rPr>
     </w:lvl>
   </w:abstractNum>
   <w:abstractNum w:abstractNumId="1" w15:restartNumberingAfterBreak="0">
@@ -987,6 +1547,119 @@
     </w:lvl>
   </w:abstractNum>
   <w:abstractNum w:abstractNumId="4" w15:restartNumberingAfterBreak="0">
+    <w:nsid w:val="5DC80F58"/>
+    <w:multiLevelType w:val="hybridMultilevel"/>
+    <w:tmpl w:val="F3BC1646"/>
+    <w:lvl w:ilvl="0" w:tplc="37369E64">
+      <w:start w:val="3"/>
+      <w:numFmt w:val="bullet"/>
+      <w:lvlText w:val=""/>
+      <w:lvlJc w:val="left"/>
+      <w:pPr>
+        <w:ind w:left="720" w:hanging="360"/>
+      </w:pPr>
+      <w:rPr>
+        <w:rFonts w:ascii="Symbol" w:eastAsiaTheme="minorEastAsia" w:hAnsi="Symbol" w:cstheme="minorBidi" w:hint="default"/>
+      </w:rPr>
+    </w:lvl>
+    <w:lvl w:ilvl="1" w:tplc="04070003" w:tentative="1">
+      <w:start w:val="1"/>
+      <w:numFmt w:val="bullet"/>
+      <w:lvlText w:val="o"/>
+      <w:lvlJc w:val="left"/>
+      <w:pPr>
+        <w:ind w:left="1440" w:hanging="360"/>
+      </w:pPr>
+      <w:rPr>
+        <w:rFonts w:ascii="Courier New" w:hAnsi="Courier New" w:cs="Courier New" w:hint="default"/>
+      </w:rPr>
+    </w:lvl>
+    <w:lvl w:ilvl="2" w:tplc="04070005" w:tentative="1">
+      <w:start w:val="1"/>
+      <w:numFmt w:val="bullet"/>
+      <w:lvlText w:val=""/>
+      <w:lvlJc w:val="left"/>
+      <w:pPr>
+        <w:ind w:left="2160" w:hanging="360"/>
+      </w:pPr>
+      <w:rPr>
+        <w:rFonts w:ascii="Wingdings" w:hAnsi="Wingdings" w:hint="default"/>
+      </w:rPr>
+    </w:lvl>
+    <w:lvl w:ilvl="3" w:tplc="04070001" w:tentative="1">
+      <w:start w:val="1"/>
+      <w:numFmt w:val="bullet"/>
+      <w:lvlText w:val=""/>
+      <w:lvlJc w:val="left"/>
+      <w:pPr>
+        <w:ind w:left="2880" w:hanging="360"/>
+      </w:pPr>
+      <w:rPr>
+        <w:rFonts w:ascii="Symbol" w:hAnsi="Symbol" w:hint="default"/>
+      </w:rPr>
+    </w:lvl>
+    <w:lvl w:ilvl="4" w:tplc="04070003" w:tentative="1">
+      <w:start w:val="1"/>
+      <w:numFmt w:val="bullet"/>
+      <w:lvlText w:val="o"/>
+      <w:lvlJc w:val="left"/>
+      <w:pPr>
+        <w:ind w:left="3600" w:hanging="360"/>
+      </w:pPr>
+      <w:rPr>
+        <w:rFonts w:ascii="Courier New" w:hAnsi="Courier New" w:cs="Courier New" w:hint="default"/>
+      </w:rPr>
+    </w:lvl>
+    <w:lvl w:ilvl="5" w:tplc="04070005" w:tentative="1">
+      <w:start w:val="1"/>
+      <w:numFmt w:val="bullet"/>
+      <w:lvlText w:val=""/>
+      <w:lvlJc w:val="left"/>
+      <w:pPr>
+        <w:ind w:left="4320" w:hanging="360"/>
+      </w:pPr>
+      <w:rPr>
+        <w:rFonts w:ascii="Wingdings" w:hAnsi="Wingdings" w:hint="default"/>
+      </w:rPr>
+    </w:lvl>
+    <w:lvl w:ilvl="6" w:tplc="04070001" w:tentative="1">
+      <w:start w:val="1"/>
+      <w:numFmt w:val="bullet"/>
+      <w:lvlText w:val=""/>
+      <w:lvlJc w:val="left"/>
+      <w:pPr>
+        <w:ind w:left="5040" w:hanging="360"/>
+      </w:pPr>
+      <w:rPr>
+        <w:rFonts w:ascii="Symbol" w:hAnsi="Symbol" w:hint="default"/>
+      </w:rPr>
+    </w:lvl>
+    <w:lvl w:ilvl="7" w:tplc="04070003" w:tentative="1">
+      <w:start w:val="1"/>
+      <w:numFmt w:val="bullet"/>
+      <w:lvlText w:val="o"/>
+      <w:lvlJc w:val="left"/>
+      <w:pPr>
+        <w:ind w:left="5760" w:hanging="360"/>
+      </w:pPr>
+      <w:rPr>
+        <w:rFonts w:ascii="Courier New" w:hAnsi="Courier New" w:cs="Courier New" w:hint="default"/>
+      </w:rPr>
+    </w:lvl>
+    <w:lvl w:ilvl="8" w:tplc="04070005" w:tentative="1">
+      <w:start w:val="1"/>
+      <w:numFmt w:val="bullet"/>
+      <w:lvlText w:val=""/>
+      <w:lvlJc w:val="left"/>
+      <w:pPr>
+        <w:ind w:left="6480" w:hanging="360"/>
+      </w:pPr>
+      <w:rPr>
+        <w:rFonts w:ascii="Wingdings" w:hAnsi="Wingdings" w:hint="default"/>
+      </w:rPr>
+    </w:lvl>
+  </w:abstractNum>
+  <w:abstractNum w:abstractNumId="5" w15:restartNumberingAfterBreak="0">
     <w:nsid w:val="650F3E07"/>
     <w:multiLevelType w:val="hybridMultilevel"/>
     <w:tmpl w:val="9F6EC7C6"/>
@@ -1072,7 +1745,130 @@
       </w:pPr>
     </w:lvl>
   </w:abstractNum>
-  <w:abstractNum w:abstractNumId="5" w15:restartNumberingAfterBreak="0">
+  <w:abstractNum w:abstractNumId="6" w15:restartNumberingAfterBreak="0">
+    <w:nsid w:val="72910565"/>
+    <w:multiLevelType w:val="multilevel"/>
+    <w:tmpl w:val="CF129FF6"/>
+    <w:lvl w:ilvl="0">
+      <w:start w:val="1"/>
+      <w:numFmt w:val="decimal"/>
+      <w:lvlText w:val="%1."/>
+      <w:lvlJc w:val="left"/>
+      <w:pPr>
+        <w:ind w:left="360" w:hanging="360"/>
+      </w:pPr>
+      <w:rPr>
+        <w:rFonts w:hint="default"/>
+      </w:rPr>
+    </w:lvl>
+    <w:lvl w:ilvl="1">
+      <w:start w:val="1"/>
+      <w:numFmt w:val="decimal"/>
+      <w:isLgl/>
+      <w:lvlText w:val="%1.%2"/>
+      <w:lvlJc w:val="left"/>
+      <w:pPr>
+        <w:ind w:left="720" w:hanging="720"/>
+      </w:pPr>
+      <w:rPr>
+        <w:rFonts w:hint="default"/>
+        <w:sz w:val="26"/>
+        <w:szCs w:val="26"/>
+      </w:rPr>
+    </w:lvl>
+    <w:lvl w:ilvl="2">
+      <w:start w:val="1"/>
+      <w:numFmt w:val="decimal"/>
+      <w:isLgl/>
+      <w:lvlText w:val="%1.%2.%3"/>
+      <w:lvlJc w:val="left"/>
+      <w:pPr>
+        <w:ind w:left="720" w:hanging="720"/>
+      </w:pPr>
+      <w:rPr>
+        <w:rFonts w:hint="default"/>
+      </w:rPr>
+    </w:lvl>
+    <w:lvl w:ilvl="3">
+      <w:start w:val="1"/>
+      <w:numFmt w:val="decimal"/>
+      <w:isLgl/>
+      <w:lvlText w:val="%1.%2.%3.%4"/>
+      <w:lvlJc w:val="left"/>
+      <w:pPr>
+        <w:ind w:left="1080" w:hanging="1080"/>
+      </w:pPr>
+      <w:rPr>
+        <w:rFonts w:hint="default"/>
+      </w:rPr>
+    </w:lvl>
+    <w:lvl w:ilvl="4">
+      <w:start w:val="1"/>
+      <w:numFmt w:val="decimal"/>
+      <w:isLgl/>
+      <w:lvlText w:val="%1.%2.%3.%4.%5"/>
+      <w:lvlJc w:val="left"/>
+      <w:pPr>
+        <w:ind w:left="1440" w:hanging="1440"/>
+      </w:pPr>
+      <w:rPr>
+        <w:rFonts w:hint="default"/>
+      </w:rPr>
+    </w:lvl>
+    <w:lvl w:ilvl="5">
+      <w:start w:val="1"/>
+      <w:numFmt w:val="decimal"/>
+      <w:isLgl/>
+      <w:lvlText w:val="%1.%2.%3.%4.%5.%6"/>
+      <w:lvlJc w:val="left"/>
+      <w:pPr>
+        <w:ind w:left="1440" w:hanging="1440"/>
+      </w:pPr>
+      <w:rPr>
+        <w:rFonts w:hint="default"/>
+      </w:rPr>
+    </w:lvl>
+    <w:lvl w:ilvl="6">
+      <w:start w:val="1"/>
+      <w:numFmt w:val="decimal"/>
+      <w:isLgl/>
+      <w:lvlText w:val="%1.%2.%3.%4.%5.%6.%7"/>
+      <w:lvlJc w:val="left"/>
+      <w:pPr>
+        <w:ind w:left="1800" w:hanging="1800"/>
+      </w:pPr>
+      <w:rPr>
+        <w:rFonts w:hint="default"/>
+      </w:rPr>
+    </w:lvl>
+    <w:lvl w:ilvl="7">
+      <w:start w:val="1"/>
+      <w:numFmt w:val="decimal"/>
+      <w:isLgl/>
+      <w:lvlText w:val="%1.%2.%3.%4.%5.%6.%7.%8"/>
+      <w:lvlJc w:val="left"/>
+      <w:pPr>
+        <w:ind w:left="1800" w:hanging="1800"/>
+      </w:pPr>
+      <w:rPr>
+        <w:rFonts w:hint="default"/>
+      </w:rPr>
+    </w:lvl>
+    <w:lvl w:ilvl="8">
+      <w:start w:val="1"/>
+      <w:numFmt w:val="decimal"/>
+      <w:isLgl/>
+      <w:lvlText w:val="%1.%2.%3.%4.%5.%6.%7.%8.%9"/>
+      <w:lvlJc w:val="left"/>
+      <w:pPr>
+        <w:ind w:left="2160" w:hanging="2160"/>
+      </w:pPr>
+      <w:rPr>
+        <w:rFonts w:hint="default"/>
+      </w:rPr>
+    </w:lvl>
+  </w:abstractNum>
+  <w:abstractNum w:abstractNumId="7" w15:restartNumberingAfterBreak="0">
     <w:nsid w:val="73B125A7"/>
     <w:multiLevelType w:val="hybridMultilevel"/>
     <w:tmpl w:val="52EA6152"/>
@@ -1165,16 +1961,22 @@
     <w:abstractNumId w:val="3"/>
   </w:num>
   <w:num w:numId="3">
-    <w:abstractNumId w:val="4"/>
+    <w:abstractNumId w:val="5"/>
   </w:num>
   <w:num w:numId="4">
     <w:abstractNumId w:val="1"/>
   </w:num>
   <w:num w:numId="5">
-    <w:abstractNumId w:val="5"/>
+    <w:abstractNumId w:val="7"/>
   </w:num>
   <w:num w:numId="6">
     <w:abstractNumId w:val="0"/>
+  </w:num>
+  <w:num w:numId="7">
+    <w:abstractNumId w:val="6"/>
+  </w:num>
+  <w:num w:numId="8">
+    <w:abstractNumId w:val="4"/>
   </w:num>
 </w:numbering>
 </file>
@@ -1600,6 +2402,27 @@
       <w:szCs w:val="32"/>
     </w:rPr>
   </w:style>
+  <w:style w:type="paragraph" w:styleId="berschrift2">
+    <w:name w:val="heading 2"/>
+    <w:basedOn w:val="Standard"/>
+    <w:next w:val="Standard"/>
+    <w:link w:val="berschrift2Zchn"/>
+    <w:uiPriority w:val="9"/>
+    <w:unhideWhenUsed/>
+    <w:qFormat/>
+    <w:rsid w:val="00C40278"/>
+    <w:pPr>
+      <w:keepNext/>
+      <w:keepLines/>
+      <w:spacing w:before="160"/>
+      <w:outlineLvl w:val="1"/>
+    </w:pPr>
+    <w:rPr>
+      <w:rFonts w:asciiTheme="majorHAnsi" w:eastAsiaTheme="majorEastAsia" w:hAnsiTheme="majorHAnsi" w:cstheme="majorBidi"/>
+      <w:sz w:val="26"/>
+      <w:szCs w:val="26"/>
+    </w:rPr>
+  </w:style>
   <w:style w:type="character" w:default="1" w:styleId="Absatz-Standardschriftart">
     <w:name w:val="Default Paragraph Font"/>
     <w:uiPriority w:val="1"/>
@@ -1684,6 +2507,30 @@
       <w:ind w:left="720"/>
       <w:contextualSpacing/>
     </w:pPr>
+  </w:style>
+  <w:style w:type="character" w:customStyle="1" w:styleId="berschrift2Zchn">
+    <w:name w:val="Überschrift 2 Zchn"/>
+    <w:basedOn w:val="Absatz-Standardschriftart"/>
+    <w:link w:val="berschrift2"/>
+    <w:uiPriority w:val="9"/>
+    <w:rsid w:val="00C40278"/>
+    <w:rPr>
+      <w:rFonts w:asciiTheme="majorHAnsi" w:eastAsiaTheme="majorEastAsia" w:hAnsiTheme="majorHAnsi" w:cstheme="majorBidi"/>
+      <w:sz w:val="26"/>
+      <w:szCs w:val="26"/>
+    </w:rPr>
+  </w:style>
+  <w:style w:type="paragraph" w:styleId="KeinLeerraum">
+    <w:name w:val="No Spacing"/>
+    <w:uiPriority w:val="1"/>
+    <w:qFormat/>
+    <w:rsid w:val="00C40278"/>
+    <w:pPr>
+      <w:spacing w:after="0" w:line="240" w:lineRule="auto"/>
+    </w:pPr>
+    <w:rPr>
+      <w:sz w:val="24"/>
+    </w:rPr>
   </w:style>
 </w:styles>
 </file>

</xml_diff>

<commit_message>
Add Fehlerbehandlung, Einleitung to Doku
</commit_message>
<xml_diff>
--- a/Dokumentation.docx
+++ b/Dokumentation.docx
@@ -4,7 +4,6 @@
   <w:body>
     <w:p>
       <w:pPr>
-        <w:spacing w:line="360" w:lineRule="auto"/>
         <w:rPr>
           <w:sz w:val="28"/>
           <w:szCs w:val="28"/>
@@ -13,7 +12,6 @@
     </w:p>
     <w:p>
       <w:pPr>
-        <w:spacing w:line="360" w:lineRule="auto"/>
         <w:rPr>
           <w:sz w:val="28"/>
           <w:szCs w:val="28"/>
@@ -22,7 +20,6 @@
     </w:p>
     <w:p>
       <w:pPr>
-        <w:spacing w:line="360" w:lineRule="auto"/>
         <w:rPr>
           <w:sz w:val="28"/>
           <w:szCs w:val="28"/>
@@ -31,7 +28,6 @@
     </w:p>
     <w:p>
       <w:pPr>
-        <w:spacing w:line="360" w:lineRule="auto"/>
         <w:rPr>
           <w:sz w:val="28"/>
           <w:szCs w:val="28"/>
@@ -40,7 +36,6 @@
     </w:p>
     <w:p>
       <w:pPr>
-        <w:spacing w:line="360" w:lineRule="auto"/>
         <w:rPr>
           <w:sz w:val="28"/>
           <w:szCs w:val="28"/>
@@ -49,7 +44,6 @@
     </w:p>
     <w:p>
       <w:pPr>
-        <w:spacing w:line="360" w:lineRule="auto"/>
         <w:rPr>
           <w:sz w:val="28"/>
           <w:szCs w:val="28"/>
@@ -58,7 +52,6 @@
     </w:p>
     <w:p>
       <w:pPr>
-        <w:spacing w:line="360" w:lineRule="auto"/>
         <w:rPr>
           <w:sz w:val="28"/>
           <w:szCs w:val="28"/>
@@ -74,7 +67,6 @@
     </w:p>
     <w:p>
       <w:pPr>
-        <w:spacing w:line="360" w:lineRule="auto"/>
         <w:jc w:val="center"/>
         <w:rPr>
           <w:smallCaps/>
@@ -85,7 +77,6 @@
     </w:p>
     <w:p>
       <w:pPr>
-        <w:spacing w:line="360" w:lineRule="auto"/>
         <w:jc w:val="center"/>
         <w:rPr>
           <w:smallCaps/>
@@ -106,7 +97,6 @@
     </w:p>
     <w:p>
       <w:pPr>
-        <w:spacing w:line="360" w:lineRule="auto"/>
         <w:jc w:val="center"/>
         <w:rPr>
           <w:smallCaps/>
@@ -135,7 +125,6 @@
     </w:p>
     <w:p>
       <w:pPr>
-        <w:spacing w:line="360" w:lineRule="auto"/>
         <w:rPr>
           <w:szCs w:val="24"/>
         </w:rPr>
@@ -507,9 +496,99 @@
       </w:r>
     </w:p>
     <w:p>
-      <w:pPr>
-        <w:spacing w:after="160" w:line="259" w:lineRule="auto"/>
-      </w:pPr>
+      <w:r>
+        <w:t>Mit dem vorliegenden Dokument wird das Projekt „</w:t>
+      </w:r>
+      <w:proofErr w:type="spellStart"/>
+      <w:r>
+        <w:t>Ubiquitious</w:t>
+      </w:r>
+      <w:proofErr w:type="spellEnd"/>
+      <w:r>
+        <w:t xml:space="preserve"> Computing“ dokumentiert. Im Mittelpunkt dieses Projekts steht die Planung, Entwicklung und Dokumentation</w:t>
+      </w:r>
+      <w:r>
+        <w:t xml:space="preserve"> eines Systems</w:t>
+      </w:r>
+      <w:r>
+        <w:t xml:space="preserve"> </w:t>
+      </w:r>
+      <w:r>
+        <w:t xml:space="preserve">zur Informationsverarbeitung mit einem </w:t>
+      </w:r>
+      <w:proofErr w:type="spellStart"/>
+      <w:r>
+        <w:t>Microcontroller</w:t>
+      </w:r>
+      <w:proofErr w:type="spellEnd"/>
+      <w:r>
+        <w:t xml:space="preserve">. Fünf binäre Daten werden von einem Legacy System an einen </w:t>
+      </w:r>
+      <w:proofErr w:type="spellStart"/>
+      <w:r>
+        <w:t>Microcontroller</w:t>
+      </w:r>
+      <w:proofErr w:type="spellEnd"/>
+      <w:r>
+        <w:t xml:space="preserve"> geschickt, gespeichert und über </w:t>
+      </w:r>
+      <w:proofErr w:type="spellStart"/>
+      <w:r>
+        <w:t>LoRaWAN</w:t>
+      </w:r>
+      <w:proofErr w:type="spellEnd"/>
+      <w:r>
+        <w:t xml:space="preserve"> ans TTN geschickt. Dort können die Daten von einem Webserver abgerufen und dargestellt werden.</w:t>
+      </w:r>
+    </w:p>
+    <w:p>
+      <w:r>
+        <w:t xml:space="preserve">Dazu wird zuerst </w:t>
+      </w:r>
+      <w:r>
+        <w:t>eine</w:t>
+      </w:r>
+      <w:r>
+        <w:t xml:space="preserve"> Anforderungsanalyse </w:t>
+      </w:r>
+      <w:r>
+        <w:t xml:space="preserve">durchgeführt, um </w:t>
+      </w:r>
+      <w:r>
+        <w:t>die Anwendungsfälle und die technischen Anforderungen zu ermitteln</w:t>
+      </w:r>
+      <w:bookmarkStart w:id="0" w:name="_GoBack"/>
+      <w:bookmarkEnd w:id="0"/>
+      <w:r>
+        <w:t xml:space="preserve">. </w:t>
+      </w:r>
+      <w:r>
+        <w:t>Dadurch kann</w:t>
+      </w:r>
+      <w:r>
+        <w:t xml:space="preserve"> eine Technologieauswahl </w:t>
+      </w:r>
+      <w:r>
+        <w:t>getroffen werden</w:t>
+      </w:r>
+      <w:r>
+        <w:t xml:space="preserve"> und die Fehlerbehandlung </w:t>
+      </w:r>
+      <w:r>
+        <w:t>geplant werden. Daraufhin folgt eine Systembeschreibung</w:t>
+      </w:r>
+      <w:r>
+        <w:t xml:space="preserve"> in Form eines Grobkonzepts</w:t>
+      </w:r>
+      <w:r>
+        <w:t>.</w:t>
+      </w:r>
+      <w:r>
+        <w:t xml:space="preserve"> …</w:t>
+      </w:r>
+      <w:r>
+        <w:t xml:space="preserve"> </w:t>
+      </w:r>
       <w:r>
         <w:br w:type="page"/>
       </w:r>
@@ -532,7 +611,141 @@
         <w:spacing w:after="160" w:line="259" w:lineRule="auto"/>
       </w:pPr>
       <w:r>
+        <w:t>Funktionale Anforderungen/Anwendungsfälle:</w:t>
+      </w:r>
+    </w:p>
+    <w:p>
+      <w:pPr>
+        <w:pStyle w:val="Listenabsatz"/>
+        <w:numPr>
+          <w:ilvl w:val="0"/>
+          <w:numId w:val="9"/>
+        </w:numPr>
+        <w:spacing w:after="160" w:line="259" w:lineRule="auto"/>
+      </w:pPr>
+      <w:r>
+        <w:t>Gehäuse geöffnet, wenn TA befüllt wird</w:t>
+      </w:r>
+      <w:r>
+        <w:br/>
+      </w:r>
+      <w:r>
+        <w:sym w:font="Wingdings" w:char="F0E0"/>
+      </w:r>
+      <w:r>
+        <w:t xml:space="preserve"> wird simuliert durch Kippschalter auf 1</w:t>
+      </w:r>
+    </w:p>
+    <w:p>
+      <w:pPr>
+        <w:pStyle w:val="Listenabsatz"/>
+        <w:numPr>
+          <w:ilvl w:val="0"/>
+          <w:numId w:val="9"/>
+        </w:numPr>
+        <w:spacing w:after="160" w:line="259" w:lineRule="auto"/>
+      </w:pPr>
+      <w:r>
+        <w:t>Ausgabekorb belegt (Lichtschranke)</w:t>
+      </w:r>
+      <w:r>
+        <w:br/>
+      </w:r>
+      <w:r>
+        <w:sym w:font="Wingdings" w:char="F0E0"/>
+      </w:r>
+      <w:r>
+        <w:t xml:space="preserve"> wird simuliert durch Kippschalter auf 2</w:t>
+      </w:r>
+    </w:p>
+    <w:p>
+      <w:pPr>
+        <w:pStyle w:val="Listenabsatz"/>
+        <w:numPr>
+          <w:ilvl w:val="0"/>
+          <w:numId w:val="9"/>
+        </w:numPr>
+        <w:spacing w:after="160" w:line="259" w:lineRule="auto"/>
+      </w:pPr>
+      <w:r>
+        <w:t>Summer, wenn Einnahmetermin ansteht</w:t>
+      </w:r>
+      <w:r>
+        <w:br/>
+      </w:r>
+      <w:r>
+        <w:sym w:font="Wingdings" w:char="F0E0"/>
+      </w:r>
+      <w:r>
+        <w:t xml:space="preserve"> wird simuliert durch Taster 3</w:t>
+      </w:r>
+    </w:p>
+    <w:p>
+      <w:pPr>
+        <w:pStyle w:val="Listenabsatz"/>
+        <w:numPr>
+          <w:ilvl w:val="0"/>
+          <w:numId w:val="9"/>
+        </w:numPr>
+        <w:spacing w:after="160" w:line="259" w:lineRule="auto"/>
+      </w:pPr>
+      <w:r>
+        <w:t>Präsenztaste, wird für Entnahme gedrückt</w:t>
+      </w:r>
+      <w:r>
+        <w:t xml:space="preserve"> nach Summer oder, um nächsten Termin zu erfahren</w:t>
+      </w:r>
+      <w:r>
+        <w:br/>
+      </w:r>
+      <w:r>
+        <w:sym w:font="Wingdings" w:char="F0E0"/>
+      </w:r>
+      <w:r>
+        <w:t xml:space="preserve"> wird simuliert durch Taster 4</w:t>
+      </w:r>
+      <w:r>
+        <w:t xml:space="preserve"> (bei Simulation NUR Entnahmesituation, NICHT Abfrage)</w:t>
+      </w:r>
+    </w:p>
+    <w:p>
+      <w:pPr>
+        <w:pStyle w:val="Listenabsatz"/>
+        <w:numPr>
+          <w:ilvl w:val="0"/>
+          <w:numId w:val="9"/>
+        </w:numPr>
+        <w:spacing w:after="160" w:line="259" w:lineRule="auto"/>
+      </w:pPr>
+      <w:r>
+        <w:t xml:space="preserve">LED der Präsenztaste leuchtet, um auf Termin aufmerksam zu machen oder </w:t>
+      </w:r>
+      <w:r>
+        <w:t>bei Terminabfrage</w:t>
+      </w:r>
+    </w:p>
+    <w:p>
+      <w:pPr>
+        <w:spacing w:after="160" w:line="259" w:lineRule="auto"/>
+      </w:pPr>
+      <w:r>
+        <w:t>Technische Anforderungen:</w:t>
+      </w:r>
+    </w:p>
+    <w:p>
+      <w:pPr>
+        <w:spacing w:after="160" w:line="259" w:lineRule="auto"/>
+      </w:pPr>
+      <w:r>
         <w:t>Legacy System</w:t>
+      </w:r>
+    </w:p>
+    <w:p>
+      <w:pPr>
+        <w:spacing w:after="160" w:line="259" w:lineRule="auto"/>
+      </w:pPr>
+      <w:r>
+        <w:t>Echtzeitfähigkeit</w:t>
       </w:r>
       <w:r>
         <w:br w:type="page"/>
@@ -618,9 +831,6 @@
       </w:r>
     </w:p>
     <w:p>
-      <w:pPr>
-        <w:spacing w:line="360" w:lineRule="auto"/>
-      </w:pPr>
       <w:r>
         <w:t>Der Tablettenautomat hat 5 I/Os, die an den LoPy4 via binärer Schnittstelle gesendet werden können. Die 5 I/Os sind:</w:t>
       </w:r>
@@ -632,7 +842,6 @@
           <w:ilvl w:val="0"/>
           <w:numId w:val="8"/>
         </w:numPr>
-        <w:spacing w:line="360" w:lineRule="auto"/>
       </w:pPr>
       <w:r>
         <w:t>Gabellichtschranke</w:t>
@@ -645,7 +854,6 @@
           <w:ilvl w:val="0"/>
           <w:numId w:val="8"/>
         </w:numPr>
-        <w:spacing w:line="360" w:lineRule="auto"/>
       </w:pPr>
       <w:r>
         <w:t>Summer</w:t>
@@ -658,7 +866,6 @@
           <w:ilvl w:val="0"/>
           <w:numId w:val="8"/>
         </w:numPr>
-        <w:spacing w:line="360" w:lineRule="auto"/>
       </w:pPr>
       <w:r>
         <w:t>Präsenztaste</w:t>
@@ -671,7 +878,6 @@
           <w:ilvl w:val="0"/>
           <w:numId w:val="8"/>
         </w:numPr>
-        <w:spacing w:line="360" w:lineRule="auto"/>
       </w:pPr>
       <w:r>
         <w:t>LED Präsenztaste</w:t>
@@ -684,16 +890,12 @@
           <w:ilvl w:val="0"/>
           <w:numId w:val="8"/>
         </w:numPr>
-        <w:spacing w:line="360" w:lineRule="auto"/>
       </w:pPr>
       <w:r>
         <w:t>Gehäuse geöffnet</w:t>
       </w:r>
     </w:p>
     <w:p>
-      <w:pPr>
-        <w:spacing w:line="360" w:lineRule="auto"/>
-      </w:pPr>
       <w:r>
         <w:t xml:space="preserve">Die empfangenen Signale werden auf dem LoPy4 gespeichert und erhalten bei Eingang einen </w:t>
       </w:r>
@@ -723,9 +925,6 @@
       </w:r>
     </w:p>
     <w:p>
-      <w:pPr>
-        <w:spacing w:line="360" w:lineRule="auto"/>
-      </w:pPr>
       <w:r>
         <w:t xml:space="preserve">Die auf dem LoPy4 gesammelten Daten werden einmal täglich via </w:t>
       </w:r>
@@ -735,18 +934,18 @@
       </w:r>
       <w:proofErr w:type="spellEnd"/>
       <w:r>
-        <w:t xml:space="preserve"> an das sogenannte TTN – The Things Network – geschickt. Der Webserver ruft die Daten vom TTN ab. Diese werden in einer Datenbank gespeichert und können vom Benutzer über eine GUI abgefragt werden.</w:t>
-      </w:r>
-    </w:p>
-    <w:p>
-      <w:pPr>
-        <w:spacing w:line="360" w:lineRule="auto"/>
-      </w:pPr>
+        <w:t xml:space="preserve"> an das sogenannte TTN – The Things Network – geschickt. Der Webserver ruft die Daten vom TTN </w:t>
+      </w:r>
+      <w:r>
+        <w:lastRenderedPageBreak/>
+        <w:t>ab. Diese werden in einer Datenbank gespeichert und können vom Benutzer über eine GUI abgefragt werden.</w:t>
+      </w:r>
+    </w:p>
+    <w:p>
       <w:r>
         <w:rPr>
           <w:highlight w:val="yellow"/>
         </w:rPr>
-        <w:lastRenderedPageBreak/>
         <w:t>Datenbank</w:t>
       </w:r>
       <w:r>
@@ -757,9 +956,6 @@
       </w:r>
     </w:p>
     <w:p>
-      <w:pPr>
-        <w:spacing w:line="360" w:lineRule="auto"/>
-      </w:pPr>
       <w:r>
         <w:rPr>
           <w:highlight w:val="yellow"/>
@@ -794,12 +990,64 @@
         </w:numPr>
       </w:pPr>
       <w:r>
+        <w:t>Schnittstellenbeschreibung</w:t>
+      </w:r>
+    </w:p>
+    <w:p>
+      <w:r>
+        <w:t xml:space="preserve">Nachfolgend werden die Schnittstellen </w:t>
+      </w:r>
+      <w:r>
+        <w:t xml:space="preserve">des Tablettenautomaten </w:t>
+      </w:r>
+      <w:r>
+        <w:t xml:space="preserve">definiert. </w:t>
+      </w:r>
+    </w:p>
+    <w:p>
+      <w:pPr>
+        <w:pStyle w:val="berschrift2"/>
+        <w:numPr>
+          <w:ilvl w:val="1"/>
+          <w:numId w:val="6"/>
+        </w:numPr>
+      </w:pPr>
+      <w:r>
+        <w:t>Schaltplan</w:t>
+      </w:r>
+    </w:p>
+    <w:p>
+      <w:pPr>
+        <w:pStyle w:val="berschrift1"/>
+        <w:numPr>
+          <w:ilvl w:val="0"/>
+          <w:numId w:val="6"/>
+        </w:numPr>
+      </w:pPr>
+      <w:r>
         <w:t>Fehlerbehandlung</w:t>
       </w:r>
     </w:p>
     <w:p>
       <w:pPr>
-        <w:spacing w:line="360" w:lineRule="auto"/>
+        <w:pStyle w:val="berschrift2"/>
+        <w:numPr>
+          <w:ilvl w:val="1"/>
+          <w:numId w:val="6"/>
+        </w:numPr>
+      </w:pPr>
+      <w:r>
+        <w:t>Übertragung F</w:t>
+      </w:r>
+      <w:r>
+        <w:t>ehler</w:t>
+      </w:r>
+      <w:r>
+        <w:t>behandlung</w:t>
+      </w:r>
+    </w:p>
+    <w:p>
+      <w:pPr>
         <w:rPr>
           <w:szCs w:val="24"/>
         </w:rPr>
@@ -813,7 +1061,6 @@
     </w:p>
     <w:p>
       <w:pPr>
-        <w:spacing w:line="360" w:lineRule="auto"/>
         <w:rPr>
           <w:szCs w:val="24"/>
         </w:rPr>
@@ -841,7 +1088,6 @@
     </w:p>
     <w:p>
       <w:pPr>
-        <w:spacing w:line="360" w:lineRule="auto"/>
         <w:rPr>
           <w:szCs w:val="24"/>
         </w:rPr>
@@ -909,7 +1155,6 @@
     </w:p>
     <w:p>
       <w:pPr>
-        <w:spacing w:line="360" w:lineRule="auto"/>
         <w:rPr>
           <w:szCs w:val="24"/>
         </w:rPr>
@@ -975,7 +1220,6 @@
     </w:p>
     <w:p>
       <w:pPr>
-        <w:spacing w:line="360" w:lineRule="auto"/>
         <w:rPr>
           <w:szCs w:val="24"/>
         </w:rPr>
@@ -1017,7 +1261,6 @@
     </w:p>
     <w:p>
       <w:pPr>
-        <w:spacing w:line="360" w:lineRule="auto"/>
         <w:rPr>
           <w:szCs w:val="24"/>
         </w:rPr>
@@ -1027,6 +1270,7 @@
           <w:noProof/>
           <w:szCs w:val="24"/>
         </w:rPr>
+        <w:lastRenderedPageBreak/>
         <w:drawing>
           <wp:inline distT="0" distB="0" distL="0" distR="0">
             <wp:extent cx="5760720" cy="3392170"/>
@@ -1073,57 +1317,271 @@
     <w:p/>
     <w:p>
       <w:r>
+        <w:t>Rot:</w:t>
+      </w:r>
+      <w:r>
+        <w:tab/>
+      </w:r>
+      <w:proofErr w:type="spellStart"/>
+      <w:r>
+        <w:t>LoPy</w:t>
+      </w:r>
+      <w:proofErr w:type="spellEnd"/>
+      <w:r>
+        <w:t xml:space="preserve"> hat keine Verbindung zum TTN</w:t>
+      </w:r>
+    </w:p>
+    <w:p>
+      <w:r>
+        <w:t>Grün:</w:t>
+      </w:r>
+      <w:r>
+        <w:tab/>
+      </w:r>
+      <w:proofErr w:type="spellStart"/>
+      <w:r>
+        <w:t>LoPy</w:t>
+      </w:r>
+      <w:proofErr w:type="spellEnd"/>
+      <w:r>
+        <w:t xml:space="preserve"> hat eine bestehende Verbindung zum TTN</w:t>
+      </w:r>
+    </w:p>
+    <w:p>
+      <w:r>
+        <w:t>Blau:</w:t>
+      </w:r>
+      <w:r>
+        <w:tab/>
+      </w:r>
+      <w:proofErr w:type="spellStart"/>
+      <w:r>
+        <w:t>LoPy</w:t>
+      </w:r>
+      <w:proofErr w:type="spellEnd"/>
+      <w:r>
+        <w:t xml:space="preserve"> schickt oder empfängt Daten vom TTN</w:t>
+      </w:r>
+    </w:p>
+    <w:p>
+      <w:pPr>
+        <w:pStyle w:val="Listenabsatz"/>
+      </w:pPr>
+      <w:r>
+        <w:sym w:font="Wingdings" w:char="F0E0"/>
+      </w:r>
+      <w:r>
+        <w:t xml:space="preserve"> </w:t>
+      </w:r>
+      <w:r>
+        <w:t>Statusmeldung, wann letzte Verbindung</w:t>
+      </w:r>
+      <w:r>
+        <w:t xml:space="preserve"> auf Server</w:t>
+      </w:r>
+    </w:p>
+    <w:p>
+      <w:pPr>
+        <w:pStyle w:val="Listenabsatz"/>
+      </w:pPr>
+      <w:r>
+        <w:sym w:font="Wingdings" w:char="F0E0"/>
+      </w:r>
+      <w:r>
+        <w:t xml:space="preserve"> </w:t>
+      </w:r>
+      <w:r>
+        <w:t xml:space="preserve">Speichern auf </w:t>
+      </w:r>
+      <w:proofErr w:type="spellStart"/>
+      <w:r>
+        <w:t>LoPy</w:t>
+      </w:r>
+      <w:proofErr w:type="spellEnd"/>
+      <w:r>
+        <w:t>, im Fall, dass kein Empfang. Später: Validierung, dass auf Server angekommen.</w:t>
+      </w:r>
+    </w:p>
+    <w:p>
+      <w:pPr>
+        <w:pStyle w:val="berschrift2"/>
+        <w:numPr>
+          <w:ilvl w:val="1"/>
+          <w:numId w:val="6"/>
+        </w:numPr>
+      </w:pPr>
+      <w:r>
+        <w:t>Technische Fehler</w:t>
+      </w:r>
+      <w:r>
+        <w:t>behandlung</w:t>
+      </w:r>
+    </w:p>
+    <w:p>
+      <w:pPr>
+        <w:pStyle w:val="Listenabsatz"/>
+        <w:numPr>
+          <w:ilvl w:val="0"/>
+          <w:numId w:val="8"/>
+        </w:numPr>
+      </w:pPr>
+      <w:r>
+        <w:t xml:space="preserve">Technische Fehlerbehandlung: Tasten entprellen: </w:t>
+      </w:r>
+    </w:p>
+    <w:p>
+      <w:pPr>
+        <w:ind w:firstLine="708"/>
+      </w:pPr>
+      <w:r>
+        <w:sym w:font="Wingdings" w:char="F0E0"/>
+      </w:r>
+      <w:r>
+        <w:t xml:space="preserve"> nach 1. Interrupt </w:t>
+      </w:r>
+      <w:proofErr w:type="spellStart"/>
+      <w:r>
+        <w:t>Timer</w:t>
+      </w:r>
+      <w:proofErr w:type="spellEnd"/>
+      <w:r>
+        <w:t xml:space="preserve"> stellen (20ms)</w:t>
+      </w:r>
+    </w:p>
+    <w:p>
+      <w:pPr>
+        <w:pStyle w:val="Listenabsatz"/>
+        <w:numPr>
+          <w:ilvl w:val="0"/>
+          <w:numId w:val="8"/>
+        </w:numPr>
+      </w:pPr>
+      <w:r>
+        <w:t xml:space="preserve">Schnittstellen noch nicht definiert, ob high oder </w:t>
+      </w:r>
+      <w:proofErr w:type="spellStart"/>
+      <w:r>
+        <w:t>low</w:t>
+      </w:r>
+      <w:proofErr w:type="spellEnd"/>
+    </w:p>
+    <w:p>
+      <w:pPr>
+        <w:ind w:firstLine="708"/>
+      </w:pPr>
+      <w:r>
+        <w:sym w:font="Wingdings" w:char="F0E0"/>
+      </w:r>
+      <w:r>
+        <w:t xml:space="preserve"> </w:t>
+      </w:r>
+      <w:proofErr w:type="spellStart"/>
+      <w:r>
+        <w:t>Inverterfunktion</w:t>
+      </w:r>
+      <w:proofErr w:type="spellEnd"/>
+    </w:p>
+    <w:p>
+      <w:pPr>
+        <w:pStyle w:val="berschrift2"/>
+        <w:numPr>
+          <w:ilvl w:val="1"/>
+          <w:numId w:val="6"/>
+        </w:numPr>
+      </w:pPr>
+      <w:r>
+        <w:rPr>
+          <w:highlight w:val="yellow"/>
+        </w:rPr>
+        <w:t>Logische</w:t>
+      </w:r>
+      <w:r>
+        <w:t xml:space="preserve"> Fehlerbehandlung</w:t>
+      </w:r>
+    </w:p>
+    <w:p>
+      <w:pPr>
+        <w:pStyle w:val="Listenabsatz"/>
+        <w:numPr>
+          <w:ilvl w:val="0"/>
+          <w:numId w:val="8"/>
+        </w:numPr>
+      </w:pPr>
+      <w:r>
+        <w:t xml:space="preserve">Entnahmezeit berechnen: </w:t>
+      </w:r>
+    </w:p>
+    <w:p>
+      <w:pPr>
+        <w:pStyle w:val="Listenabsatz"/>
+      </w:pPr>
+      <w:r>
+        <w:t>Verwechslung zwischen Entnahme und Terminabfrage (negative Entnahmezeit ausschließen)</w:t>
+      </w:r>
+    </w:p>
+    <w:p>
+      <w:pPr>
+        <w:ind w:firstLine="708"/>
+      </w:pPr>
+      <w:r>
         <w:lastRenderedPageBreak/>
-        <w:t>Rot:</w:t>
-      </w:r>
-      <w:r>
-        <w:tab/>
-      </w:r>
-      <w:proofErr w:type="spellStart"/>
-      <w:r>
-        <w:t>LoPy</w:t>
-      </w:r>
-      <w:proofErr w:type="spellEnd"/>
-      <w:r>
-        <w:t xml:space="preserve"> hat keine Verbindung zum TTN</w:t>
-      </w:r>
-    </w:p>
-    <w:p>
-      <w:r>
-        <w:t>Grün:</w:t>
-      </w:r>
-      <w:r>
-        <w:tab/>
-      </w:r>
-      <w:proofErr w:type="spellStart"/>
-      <w:r>
-        <w:t>LoPy</w:t>
-      </w:r>
-      <w:proofErr w:type="spellEnd"/>
-      <w:r>
-        <w:t xml:space="preserve"> hat eine bestehende Verbindung zum TTN</w:t>
-      </w:r>
-    </w:p>
-    <w:p>
-      <w:r>
-        <w:t>Blau:</w:t>
-      </w:r>
-      <w:r>
-        <w:tab/>
-      </w:r>
-      <w:proofErr w:type="spellStart"/>
-      <w:r>
-        <w:t>LoPy</w:t>
-      </w:r>
-      <w:proofErr w:type="spellEnd"/>
-      <w:r>
-        <w:t xml:space="preserve"> schickt oder empfängt Daten vom TTN</w:t>
-      </w:r>
-    </w:p>
-    <w:p>
-      <w:bookmarkStart w:id="0" w:name="_GoBack"/>
-      <w:bookmarkEnd w:id="0"/>
-    </w:p>
+        <w:sym w:font="Wingdings" w:char="F0E0"/>
+      </w:r>
+      <w:r>
+        <w:t xml:space="preserve"> LED und Präsenztaste</w:t>
+      </w:r>
+    </w:p>
+    <w:p>
+      <w:pPr>
+        <w:pStyle w:val="Listenabsatz"/>
+        <w:numPr>
+          <w:ilvl w:val="0"/>
+          <w:numId w:val="8"/>
+        </w:numPr>
+      </w:pPr>
+      <w:r>
+        <w:t xml:space="preserve">Entnahme von Becher dauert über eine halbe Stunde: Deadlock-Situation in Tablettenautomat: Folgetermine können nicht wahrgenommen werden. </w:t>
+      </w:r>
+    </w:p>
+    <w:p>
+      <w:pPr>
+        <w:ind w:firstLine="708"/>
+      </w:pPr>
+      <w:r>
+        <w:sym w:font="Wingdings" w:char="F0E0"/>
+      </w:r>
+      <w:r>
+        <w:t xml:space="preserve"> Abfangen</w:t>
+      </w:r>
+      <w:r>
+        <w:t>, aber wie?</w:t>
+      </w:r>
+      <w:r>
+        <w:t xml:space="preserve"> </w:t>
+      </w:r>
+      <w:r>
+        <w:t xml:space="preserve">Z.B. </w:t>
+      </w:r>
+      <w:r>
+        <w:t>indem auf Webserver angezeigt wird?</w:t>
+      </w:r>
+    </w:p>
+    <w:p>
+      <w:pPr>
+        <w:ind w:left="708"/>
+      </w:pPr>
+      <w:r>
+        <w:sym w:font="Wingdings" w:char="F0E0"/>
+      </w:r>
+      <w:r>
+        <w:t xml:space="preserve"> Versäumte Einnahmetermine darstellen!</w:t>
+      </w:r>
+    </w:p>
+    <w:p/>
+    <w:p/>
+    <w:p/>
+    <w:p/>
+    <w:p/>
     <w:p>
       <w:pPr>
         <w:spacing w:after="160" w:line="259" w:lineRule="auto"/>
@@ -1168,6 +1626,95 @@
 <file path=word/numbering.xml><?xml version="1.0" encoding="utf-8"?>
 <w:numbering xmlns:wpc="http://schemas.microsoft.com/office/word/2010/wordprocessingCanvas" xmlns:mc="http://schemas.openxmlformats.org/markup-compatibility/2006" xmlns:o="urn:schemas-microsoft-com:office:office" xmlns:r="http://schemas.openxmlformats.org/officeDocument/2006/relationships" xmlns:m="http://schemas.openxmlformats.org/officeDocument/2006/math" xmlns:v="urn:schemas-microsoft-com:vml" xmlns:wp14="http://schemas.microsoft.com/office/word/2010/wordprocessingDrawing" xmlns:wp="http://schemas.openxmlformats.org/drawingml/2006/wordprocessingDrawing" xmlns:w10="urn:schemas-microsoft-com:office:word" xmlns:w="http://schemas.openxmlformats.org/wordprocessingml/2006/main" xmlns:w14="http://schemas.microsoft.com/office/word/2010/wordml" xmlns:w15="http://schemas.microsoft.com/office/word/2012/wordml" xmlns:wpg="http://schemas.microsoft.com/office/word/2010/wordprocessingGroup" xmlns:wpi="http://schemas.microsoft.com/office/word/2010/wordprocessingInk" xmlns:wne="http://schemas.microsoft.com/office/word/2006/wordml" xmlns:wps="http://schemas.microsoft.com/office/word/2010/wordprocessingShape" mc:Ignorable="w14 w15 wp14">
   <w:abstractNum w:abstractNumId="0" w15:restartNumberingAfterBreak="0">
+    <w:nsid w:val="09CD40C4"/>
+    <w:multiLevelType w:val="hybridMultilevel"/>
+    <w:tmpl w:val="60AAF858"/>
+    <w:lvl w:ilvl="0" w:tplc="0407000F">
+      <w:start w:val="1"/>
+      <w:numFmt w:val="decimal"/>
+      <w:lvlText w:val="%1."/>
+      <w:lvlJc w:val="left"/>
+      <w:pPr>
+        <w:ind w:left="720" w:hanging="360"/>
+      </w:pPr>
+      <w:rPr>
+        <w:rFonts w:hint="default"/>
+      </w:rPr>
+    </w:lvl>
+    <w:lvl w:ilvl="1" w:tplc="04070019" w:tentative="1">
+      <w:start w:val="1"/>
+      <w:numFmt w:val="lowerLetter"/>
+      <w:lvlText w:val="%2."/>
+      <w:lvlJc w:val="left"/>
+      <w:pPr>
+        <w:ind w:left="1440" w:hanging="360"/>
+      </w:pPr>
+    </w:lvl>
+    <w:lvl w:ilvl="2" w:tplc="0407001B" w:tentative="1">
+      <w:start w:val="1"/>
+      <w:numFmt w:val="lowerRoman"/>
+      <w:lvlText w:val="%3."/>
+      <w:lvlJc w:val="right"/>
+      <w:pPr>
+        <w:ind w:left="2160" w:hanging="180"/>
+      </w:pPr>
+    </w:lvl>
+    <w:lvl w:ilvl="3" w:tplc="0407000F" w:tentative="1">
+      <w:start w:val="1"/>
+      <w:numFmt w:val="decimal"/>
+      <w:lvlText w:val="%4."/>
+      <w:lvlJc w:val="left"/>
+      <w:pPr>
+        <w:ind w:left="2880" w:hanging="360"/>
+      </w:pPr>
+    </w:lvl>
+    <w:lvl w:ilvl="4" w:tplc="04070019" w:tentative="1">
+      <w:start w:val="1"/>
+      <w:numFmt w:val="lowerLetter"/>
+      <w:lvlText w:val="%5."/>
+      <w:lvlJc w:val="left"/>
+      <w:pPr>
+        <w:ind w:left="3600" w:hanging="360"/>
+      </w:pPr>
+    </w:lvl>
+    <w:lvl w:ilvl="5" w:tplc="0407001B" w:tentative="1">
+      <w:start w:val="1"/>
+      <w:numFmt w:val="lowerRoman"/>
+      <w:lvlText w:val="%6."/>
+      <w:lvlJc w:val="right"/>
+      <w:pPr>
+        <w:ind w:left="4320" w:hanging="180"/>
+      </w:pPr>
+    </w:lvl>
+    <w:lvl w:ilvl="6" w:tplc="0407000F" w:tentative="1">
+      <w:start w:val="1"/>
+      <w:numFmt w:val="decimal"/>
+      <w:lvlText w:val="%7."/>
+      <w:lvlJc w:val="left"/>
+      <w:pPr>
+        <w:ind w:left="5040" w:hanging="360"/>
+      </w:pPr>
+    </w:lvl>
+    <w:lvl w:ilvl="7" w:tplc="04070019" w:tentative="1">
+      <w:start w:val="1"/>
+      <w:numFmt w:val="lowerLetter"/>
+      <w:lvlText w:val="%8."/>
+      <w:lvlJc w:val="left"/>
+      <w:pPr>
+        <w:ind w:left="5760" w:hanging="360"/>
+      </w:pPr>
+    </w:lvl>
+    <w:lvl w:ilvl="8" w:tplc="0407001B" w:tentative="1">
+      <w:start w:val="1"/>
+      <w:numFmt w:val="lowerRoman"/>
+      <w:lvlText w:val="%9."/>
+      <w:lvlJc w:val="right"/>
+      <w:pPr>
+        <w:ind w:left="6480" w:hanging="180"/>
+      </w:pPr>
+    </w:lvl>
+  </w:abstractNum>
+  <w:abstractNum w:abstractNumId="1" w15:restartNumberingAfterBreak="0">
     <w:nsid w:val="10942299"/>
     <w:multiLevelType w:val="multilevel"/>
     <w:tmpl w:val="2EF0240A"/>
@@ -1288,7 +1835,120 @@
       </w:rPr>
     </w:lvl>
   </w:abstractNum>
-  <w:abstractNum w:abstractNumId="1" w15:restartNumberingAfterBreak="0">
+  <w:abstractNum w:abstractNumId="2" w15:restartNumberingAfterBreak="0">
+    <w:nsid w:val="11B6304E"/>
+    <w:multiLevelType w:val="hybridMultilevel"/>
+    <w:tmpl w:val="0E821608"/>
+    <w:lvl w:ilvl="0" w:tplc="8CDEB27E">
+      <w:start w:val="1"/>
+      <w:numFmt w:val="bullet"/>
+      <w:lvlText w:val=""/>
+      <w:lvlJc w:val="left"/>
+      <w:pPr>
+        <w:ind w:left="1080" w:hanging="360"/>
+      </w:pPr>
+      <w:rPr>
+        <w:rFonts w:ascii="Wingdings" w:eastAsiaTheme="minorEastAsia" w:hAnsi="Wingdings" w:cstheme="minorBidi" w:hint="default"/>
+      </w:rPr>
+    </w:lvl>
+    <w:lvl w:ilvl="1" w:tplc="04070003" w:tentative="1">
+      <w:start w:val="1"/>
+      <w:numFmt w:val="bullet"/>
+      <w:lvlText w:val="o"/>
+      <w:lvlJc w:val="left"/>
+      <w:pPr>
+        <w:ind w:left="1800" w:hanging="360"/>
+      </w:pPr>
+      <w:rPr>
+        <w:rFonts w:ascii="Courier New" w:hAnsi="Courier New" w:cs="Courier New" w:hint="default"/>
+      </w:rPr>
+    </w:lvl>
+    <w:lvl w:ilvl="2" w:tplc="04070005" w:tentative="1">
+      <w:start w:val="1"/>
+      <w:numFmt w:val="bullet"/>
+      <w:lvlText w:val=""/>
+      <w:lvlJc w:val="left"/>
+      <w:pPr>
+        <w:ind w:left="2520" w:hanging="360"/>
+      </w:pPr>
+      <w:rPr>
+        <w:rFonts w:ascii="Wingdings" w:hAnsi="Wingdings" w:hint="default"/>
+      </w:rPr>
+    </w:lvl>
+    <w:lvl w:ilvl="3" w:tplc="04070001" w:tentative="1">
+      <w:start w:val="1"/>
+      <w:numFmt w:val="bullet"/>
+      <w:lvlText w:val=""/>
+      <w:lvlJc w:val="left"/>
+      <w:pPr>
+        <w:ind w:left="3240" w:hanging="360"/>
+      </w:pPr>
+      <w:rPr>
+        <w:rFonts w:ascii="Symbol" w:hAnsi="Symbol" w:hint="default"/>
+      </w:rPr>
+    </w:lvl>
+    <w:lvl w:ilvl="4" w:tplc="04070003" w:tentative="1">
+      <w:start w:val="1"/>
+      <w:numFmt w:val="bullet"/>
+      <w:lvlText w:val="o"/>
+      <w:lvlJc w:val="left"/>
+      <w:pPr>
+        <w:ind w:left="3960" w:hanging="360"/>
+      </w:pPr>
+      <w:rPr>
+        <w:rFonts w:ascii="Courier New" w:hAnsi="Courier New" w:cs="Courier New" w:hint="default"/>
+      </w:rPr>
+    </w:lvl>
+    <w:lvl w:ilvl="5" w:tplc="04070005" w:tentative="1">
+      <w:start w:val="1"/>
+      <w:numFmt w:val="bullet"/>
+      <w:lvlText w:val=""/>
+      <w:lvlJc w:val="left"/>
+      <w:pPr>
+        <w:ind w:left="4680" w:hanging="360"/>
+      </w:pPr>
+      <w:rPr>
+        <w:rFonts w:ascii="Wingdings" w:hAnsi="Wingdings" w:hint="default"/>
+      </w:rPr>
+    </w:lvl>
+    <w:lvl w:ilvl="6" w:tplc="04070001" w:tentative="1">
+      <w:start w:val="1"/>
+      <w:numFmt w:val="bullet"/>
+      <w:lvlText w:val=""/>
+      <w:lvlJc w:val="left"/>
+      <w:pPr>
+        <w:ind w:left="5400" w:hanging="360"/>
+      </w:pPr>
+      <w:rPr>
+        <w:rFonts w:ascii="Symbol" w:hAnsi="Symbol" w:hint="default"/>
+      </w:rPr>
+    </w:lvl>
+    <w:lvl w:ilvl="7" w:tplc="04070003" w:tentative="1">
+      <w:start w:val="1"/>
+      <w:numFmt w:val="bullet"/>
+      <w:lvlText w:val="o"/>
+      <w:lvlJc w:val="left"/>
+      <w:pPr>
+        <w:ind w:left="6120" w:hanging="360"/>
+      </w:pPr>
+      <w:rPr>
+        <w:rFonts w:ascii="Courier New" w:hAnsi="Courier New" w:cs="Courier New" w:hint="default"/>
+      </w:rPr>
+    </w:lvl>
+    <w:lvl w:ilvl="8" w:tplc="04070005" w:tentative="1">
+      <w:start w:val="1"/>
+      <w:numFmt w:val="bullet"/>
+      <w:lvlText w:val=""/>
+      <w:lvlJc w:val="left"/>
+      <w:pPr>
+        <w:ind w:left="6840" w:hanging="360"/>
+      </w:pPr>
+      <w:rPr>
+        <w:rFonts w:ascii="Wingdings" w:hAnsi="Wingdings" w:hint="default"/>
+      </w:rPr>
+    </w:lvl>
+  </w:abstractNum>
+  <w:abstractNum w:abstractNumId="3" w15:restartNumberingAfterBreak="0">
     <w:nsid w:val="1AAF4F66"/>
     <w:multiLevelType w:val="hybridMultilevel"/>
     <w:tmpl w:val="6DF2408E"/>
@@ -1374,7 +2034,7 @@
       </w:pPr>
     </w:lvl>
   </w:abstractNum>
-  <w:abstractNum w:abstractNumId="2" w15:restartNumberingAfterBreak="0">
+  <w:abstractNum w:abstractNumId="4" w15:restartNumberingAfterBreak="0">
     <w:nsid w:val="2DD202F6"/>
     <w:multiLevelType w:val="hybridMultilevel"/>
     <w:tmpl w:val="949EF7FA"/>
@@ -1460,7 +2120,7 @@
       </w:pPr>
     </w:lvl>
   </w:abstractNum>
-  <w:abstractNum w:abstractNumId="3" w15:restartNumberingAfterBreak="0">
+  <w:abstractNum w:abstractNumId="5" w15:restartNumberingAfterBreak="0">
     <w:nsid w:val="59F00E39"/>
     <w:multiLevelType w:val="hybridMultilevel"/>
     <w:tmpl w:val="9C8A0ABA"/>
@@ -1546,7 +2206,7 @@
       </w:pPr>
     </w:lvl>
   </w:abstractNum>
-  <w:abstractNum w:abstractNumId="4" w15:restartNumberingAfterBreak="0">
+  <w:abstractNum w:abstractNumId="6" w15:restartNumberingAfterBreak="0">
     <w:nsid w:val="5DC80F58"/>
     <w:multiLevelType w:val="hybridMultilevel"/>
     <w:tmpl w:val="F3BC1646"/>
@@ -1659,7 +2319,7 @@
       </w:rPr>
     </w:lvl>
   </w:abstractNum>
-  <w:abstractNum w:abstractNumId="5" w15:restartNumberingAfterBreak="0">
+  <w:abstractNum w:abstractNumId="7" w15:restartNumberingAfterBreak="0">
     <w:nsid w:val="650F3E07"/>
     <w:multiLevelType w:val="hybridMultilevel"/>
     <w:tmpl w:val="9F6EC7C6"/>
@@ -1745,7 +2405,7 @@
       </w:pPr>
     </w:lvl>
   </w:abstractNum>
-  <w:abstractNum w:abstractNumId="6" w15:restartNumberingAfterBreak="0">
+  <w:abstractNum w:abstractNumId="8" w15:restartNumberingAfterBreak="0">
     <w:nsid w:val="72910565"/>
     <w:multiLevelType w:val="multilevel"/>
     <w:tmpl w:val="CF129FF6"/>
@@ -1868,7 +2528,7 @@
       </w:rPr>
     </w:lvl>
   </w:abstractNum>
-  <w:abstractNum w:abstractNumId="7" w15:restartNumberingAfterBreak="0">
+  <w:abstractNum w:abstractNumId="9" w15:restartNumberingAfterBreak="0">
     <w:nsid w:val="73B125A7"/>
     <w:multiLevelType w:val="hybridMultilevel"/>
     <w:tmpl w:val="52EA6152"/>
@@ -1954,29 +2614,159 @@
       </w:pPr>
     </w:lvl>
   </w:abstractNum>
+  <w:abstractNum w:abstractNumId="10" w15:restartNumberingAfterBreak="0">
+    <w:nsid w:val="786D3141"/>
+    <w:multiLevelType w:val="multilevel"/>
+    <w:tmpl w:val="2EF0240A"/>
+    <w:lvl w:ilvl="0">
+      <w:start w:val="1"/>
+      <w:numFmt w:val="decimal"/>
+      <w:lvlText w:val="%1"/>
+      <w:lvlJc w:val="left"/>
+      <w:pPr>
+        <w:ind w:left="360" w:hanging="360"/>
+      </w:pPr>
+      <w:rPr>
+        <w:rFonts w:hint="default"/>
+      </w:rPr>
+    </w:lvl>
+    <w:lvl w:ilvl="1">
+      <w:start w:val="1"/>
+      <w:numFmt w:val="decimal"/>
+      <w:isLgl/>
+      <w:lvlText w:val="%1.%2"/>
+      <w:lvlJc w:val="left"/>
+      <w:pPr>
+        <w:ind w:left="383" w:hanging="383"/>
+      </w:pPr>
+      <w:rPr>
+        <w:rFonts w:hint="default"/>
+      </w:rPr>
+    </w:lvl>
+    <w:lvl w:ilvl="2">
+      <w:start w:val="1"/>
+      <w:numFmt w:val="decimal"/>
+      <w:isLgl/>
+      <w:lvlText w:val="%1.%2.%3"/>
+      <w:lvlJc w:val="left"/>
+      <w:pPr>
+        <w:ind w:left="1080" w:hanging="720"/>
+      </w:pPr>
+      <w:rPr>
+        <w:rFonts w:hint="default"/>
+      </w:rPr>
+    </w:lvl>
+    <w:lvl w:ilvl="3">
+      <w:start w:val="1"/>
+      <w:numFmt w:val="decimal"/>
+      <w:isLgl/>
+      <w:lvlText w:val="%1.%2.%3.%4"/>
+      <w:lvlJc w:val="left"/>
+      <w:pPr>
+        <w:ind w:left="1080" w:hanging="720"/>
+      </w:pPr>
+      <w:rPr>
+        <w:rFonts w:hint="default"/>
+      </w:rPr>
+    </w:lvl>
+    <w:lvl w:ilvl="4">
+      <w:start w:val="1"/>
+      <w:numFmt w:val="decimal"/>
+      <w:isLgl/>
+      <w:lvlText w:val="%1.%2.%3.%4.%5"/>
+      <w:lvlJc w:val="left"/>
+      <w:pPr>
+        <w:ind w:left="1440" w:hanging="1080"/>
+      </w:pPr>
+      <w:rPr>
+        <w:rFonts w:hint="default"/>
+      </w:rPr>
+    </w:lvl>
+    <w:lvl w:ilvl="5">
+      <w:start w:val="1"/>
+      <w:numFmt w:val="decimal"/>
+      <w:isLgl/>
+      <w:lvlText w:val="%1.%2.%3.%4.%5.%6"/>
+      <w:lvlJc w:val="left"/>
+      <w:pPr>
+        <w:ind w:left="1800" w:hanging="1440"/>
+      </w:pPr>
+      <w:rPr>
+        <w:rFonts w:hint="default"/>
+      </w:rPr>
+    </w:lvl>
+    <w:lvl w:ilvl="6">
+      <w:start w:val="1"/>
+      <w:numFmt w:val="decimal"/>
+      <w:isLgl/>
+      <w:lvlText w:val="%1.%2.%3.%4.%5.%6.%7"/>
+      <w:lvlJc w:val="left"/>
+      <w:pPr>
+        <w:ind w:left="1800" w:hanging="1440"/>
+      </w:pPr>
+      <w:rPr>
+        <w:rFonts w:hint="default"/>
+      </w:rPr>
+    </w:lvl>
+    <w:lvl w:ilvl="7">
+      <w:start w:val="1"/>
+      <w:numFmt w:val="decimal"/>
+      <w:isLgl/>
+      <w:lvlText w:val="%1.%2.%3.%4.%5.%6.%7.%8"/>
+      <w:lvlJc w:val="left"/>
+      <w:pPr>
+        <w:ind w:left="2160" w:hanging="1800"/>
+      </w:pPr>
+      <w:rPr>
+        <w:rFonts w:hint="default"/>
+      </w:rPr>
+    </w:lvl>
+    <w:lvl w:ilvl="8">
+      <w:start w:val="1"/>
+      <w:numFmt w:val="decimal"/>
+      <w:isLgl/>
+      <w:lvlText w:val="%1.%2.%3.%4.%5.%6.%7.%8.%9"/>
+      <w:lvlJc w:val="left"/>
+      <w:pPr>
+        <w:ind w:left="2160" w:hanging="1800"/>
+      </w:pPr>
+      <w:rPr>
+        <w:rFonts w:hint="default"/>
+      </w:rPr>
+    </w:lvl>
+  </w:abstractNum>
   <w:num w:numId="1">
+    <w:abstractNumId w:val="4"/>
+  </w:num>
+  <w:num w:numId="2">
+    <w:abstractNumId w:val="5"/>
+  </w:num>
+  <w:num w:numId="3">
+    <w:abstractNumId w:val="7"/>
+  </w:num>
+  <w:num w:numId="4">
+    <w:abstractNumId w:val="3"/>
+  </w:num>
+  <w:num w:numId="5">
+    <w:abstractNumId w:val="9"/>
+  </w:num>
+  <w:num w:numId="6">
+    <w:abstractNumId w:val="1"/>
+  </w:num>
+  <w:num w:numId="7">
+    <w:abstractNumId w:val="8"/>
+  </w:num>
+  <w:num w:numId="8">
+    <w:abstractNumId w:val="6"/>
+  </w:num>
+  <w:num w:numId="9">
+    <w:abstractNumId w:val="0"/>
+  </w:num>
+  <w:num w:numId="10">
     <w:abstractNumId w:val="2"/>
   </w:num>
-  <w:num w:numId="2">
-    <w:abstractNumId w:val="3"/>
-  </w:num>
-  <w:num w:numId="3">
-    <w:abstractNumId w:val="5"/>
-  </w:num>
-  <w:num w:numId="4">
-    <w:abstractNumId w:val="1"/>
-  </w:num>
-  <w:num w:numId="5">
-    <w:abstractNumId w:val="7"/>
-  </w:num>
-  <w:num w:numId="6">
-    <w:abstractNumId w:val="0"/>
-  </w:num>
-  <w:num w:numId="7">
-    <w:abstractNumId w:val="6"/>
-  </w:num>
-  <w:num w:numId="8">
-    <w:abstractNumId w:val="4"/>
+  <w:num w:numId="11">
+    <w:abstractNumId w:val="10"/>
   </w:num>
 </w:numbering>
 </file>
@@ -2374,9 +3164,9 @@
   <w:style w:type="paragraph" w:default="1" w:styleId="Standard">
     <w:name w:val="Normal"/>
     <w:qFormat/>
-    <w:rsid w:val="007A5781"/>
+    <w:rsid w:val="00946FD9"/>
     <w:pPr>
-      <w:spacing w:after="120" w:line="240" w:lineRule="auto"/>
+      <w:spacing w:after="120" w:line="360" w:lineRule="auto"/>
     </w:pPr>
     <w:rPr>
       <w:sz w:val="24"/>

</xml_diff>